<commit_message>
Agregado Diasgramas de Base de Datos con diccionario de datos
</commit_message>
<xml_diff>
--- a/Análisis/Base de Datos.docx
+++ b/Análisis/Base de Datos.docx
@@ -896,22 +896,2101 @@
         </w:numPr>
         <w:jc w:val="both"/>
         <w:rPr>
-          <w:rFonts w:asciiTheme="minorHAnsi" w:eastAsiaTheme="minorHAnsi" w:hAnsiTheme="minorHAnsi" w:cstheme="minorBidi"/>
-          <w:color w:val="auto"/>
-          <w:sz w:val="22"/>
-          <w:szCs w:val="22"/>
-        </w:rPr>
-      </w:pPr>
-      <w:r>
-        <w:rPr>
           <w:rFonts w:eastAsia="Times New Roman"/>
           <w:color w:val="auto"/>
           <w:lang w:eastAsia="es-MX"/>
         </w:rPr>
+      </w:pPr>
+      <w:r>
+        <w:rPr>
+          <w:rFonts w:eastAsia="Times New Roman"/>
+          <w:color w:val="auto"/>
+          <w:lang w:eastAsia="es-MX"/>
+        </w:rPr>
         <w:t>Se describen las asociaciones entre las tablas para generar las relaciones entre los eventos y los usuarios, además de mostrar los registros de estas.</w:t>
       </w:r>
-      <w:bookmarkStart w:id="0" w:name="_GoBack"/>
-      <w:bookmarkEnd w:id="0"/>
+    </w:p>
+    <w:p>
+      <w:pPr>
+        <w:pStyle w:val="Ttulo2"/>
+        <w:numPr>
+          <w:ilvl w:val="0"/>
+          <w:numId w:val="6"/>
+        </w:numPr>
+        <w:jc w:val="both"/>
+        <w:rPr>
+          <w:rFonts w:eastAsia="Times New Roman"/>
+          <w:color w:val="auto"/>
+          <w:lang w:eastAsia="es-MX"/>
+        </w:rPr>
+      </w:pPr>
+      <w:r>
+        <w:rPr>
+          <w:rFonts w:eastAsia="Times New Roman"/>
+          <w:color w:val="auto"/>
+          <w:lang w:eastAsia="es-MX"/>
+        </w:rPr>
+        <w:t>Diccionario de Datos</w:t>
+      </w:r>
+      <w:r>
+        <w:rPr>
+          <w:rFonts w:eastAsia="Times New Roman"/>
+          <w:color w:val="auto"/>
+          <w:lang w:eastAsia="es-MX"/>
+        </w:rPr>
+        <w:t>.</w:t>
+      </w:r>
+    </w:p>
+    <w:tbl>
+      <w:tblPr>
+        <w:tblStyle w:val="Tablaconcuadrcula"/>
+        <w:tblW w:w="0" w:type="auto"/>
+        <w:tblLook w:val="04A0" w:firstRow="1" w:lastRow="0" w:firstColumn="1" w:lastColumn="0" w:noHBand="0" w:noVBand="1"/>
+      </w:tblPr>
+      <w:tblGrid>
+        <w:gridCol w:w="2263"/>
+        <w:gridCol w:w="2410"/>
+        <w:gridCol w:w="5289"/>
+      </w:tblGrid>
+      <w:tr>
+        <w:tc>
+          <w:tcPr>
+            <w:tcW w:w="2263" w:type="dxa"/>
+            <w:shd w:val="clear" w:color="auto" w:fill="808080" w:themeFill="background1" w:themeFillShade="80"/>
+          </w:tcPr>
+          <w:p>
+            <w:pPr>
+              <w:jc w:val="center"/>
+              <w:rPr>
+                <w:b/>
+                <w:bCs/>
+                <w:lang w:eastAsia="es-MX"/>
+              </w:rPr>
+            </w:pPr>
+            <w:r>
+              <w:rPr>
+                <w:b/>
+                <w:bCs/>
+                <w:lang w:eastAsia="es-MX"/>
+              </w:rPr>
+              <w:t>Campo</w:t>
+            </w:r>
+          </w:p>
+        </w:tc>
+        <w:tc>
+          <w:tcPr>
+            <w:tcW w:w="2410" w:type="dxa"/>
+            <w:shd w:val="clear" w:color="auto" w:fill="808080" w:themeFill="background1" w:themeFillShade="80"/>
+          </w:tcPr>
+          <w:p>
+            <w:pPr>
+              <w:jc w:val="center"/>
+              <w:rPr>
+                <w:b/>
+                <w:bCs/>
+                <w:lang w:eastAsia="es-MX"/>
+              </w:rPr>
+            </w:pPr>
+            <w:r>
+              <w:rPr>
+                <w:b/>
+                <w:bCs/>
+                <w:lang w:eastAsia="es-MX"/>
+              </w:rPr>
+              <w:t>Tipo de Dato</w:t>
+            </w:r>
+          </w:p>
+        </w:tc>
+        <w:tc>
+          <w:tcPr>
+            <w:tcW w:w="5289" w:type="dxa"/>
+            <w:shd w:val="clear" w:color="auto" w:fill="808080" w:themeFill="background1" w:themeFillShade="80"/>
+          </w:tcPr>
+          <w:p>
+            <w:pPr>
+              <w:jc w:val="center"/>
+              <w:rPr>
+                <w:b/>
+                <w:bCs/>
+                <w:lang w:eastAsia="es-MX"/>
+              </w:rPr>
+            </w:pPr>
+            <w:r>
+              <w:rPr>
+                <w:b/>
+                <w:bCs/>
+                <w:lang w:eastAsia="es-MX"/>
+              </w:rPr>
+              <w:t>Descripción</w:t>
+            </w:r>
+          </w:p>
+        </w:tc>
+      </w:tr>
+      <w:tr>
+        <w:tc>
+          <w:tcPr>
+            <w:tcW w:w="9962" w:type="dxa"/>
+            <w:gridSpan w:val="3"/>
+            <w:shd w:val="clear" w:color="auto" w:fill="4472C4" w:themeFill="accent1"/>
+          </w:tcPr>
+          <w:p>
+            <w:pPr>
+              <w:jc w:val="center"/>
+              <w:rPr>
+                <w:b/>
+                <w:bCs/>
+                <w:lang w:eastAsia="es-MX"/>
+              </w:rPr>
+            </w:pPr>
+            <w:r>
+              <w:rPr>
+                <w:b/>
+                <w:bCs/>
+                <w:lang w:eastAsia="es-MX"/>
+              </w:rPr>
+              <w:t>Usuarios</w:t>
+            </w:r>
+          </w:p>
+        </w:tc>
+      </w:tr>
+      <w:tr>
+        <w:tc>
+          <w:tcPr>
+            <w:tcW w:w="2263" w:type="dxa"/>
+          </w:tcPr>
+          <w:p>
+            <w:pPr>
+              <w:rPr>
+                <w:lang w:eastAsia="es-MX"/>
+              </w:rPr>
+            </w:pPr>
+            <w:r>
+              <w:rPr>
+                <w:lang w:eastAsia="es-MX"/>
+              </w:rPr>
+              <w:t>id</w:t>
+            </w:r>
+          </w:p>
+        </w:tc>
+        <w:tc>
+          <w:tcPr>
+            <w:tcW w:w="2410" w:type="dxa"/>
+          </w:tcPr>
+          <w:p>
+            <w:pPr>
+              <w:rPr>
+                <w:lang w:eastAsia="es-MX"/>
+              </w:rPr>
+            </w:pPr>
+            <w:proofErr w:type="spellStart"/>
+            <w:r>
+              <w:rPr>
+                <w:lang w:eastAsia="es-MX"/>
+              </w:rPr>
+              <w:t>Integer</w:t>
+            </w:r>
+            <w:proofErr w:type="spellEnd"/>
+            <w:r>
+              <w:rPr>
+                <w:lang w:eastAsia="es-MX"/>
+              </w:rPr>
+              <w:t xml:space="preserve"> (4) </w:t>
+            </w:r>
+            <w:proofErr w:type="spellStart"/>
+            <w:r>
+              <w:rPr>
+                <w:lang w:eastAsia="es-MX"/>
+              </w:rPr>
+              <w:t>Primary</w:t>
+            </w:r>
+            <w:proofErr w:type="spellEnd"/>
+            <w:r>
+              <w:rPr>
+                <w:lang w:eastAsia="es-MX"/>
+              </w:rPr>
+              <w:t>-Key</w:t>
+            </w:r>
+          </w:p>
+        </w:tc>
+        <w:tc>
+          <w:tcPr>
+            <w:tcW w:w="5289" w:type="dxa"/>
+          </w:tcPr>
+          <w:p>
+            <w:pPr>
+              <w:rPr>
+                <w:lang w:eastAsia="es-MX"/>
+              </w:rPr>
+            </w:pPr>
+            <w:r>
+              <w:rPr>
+                <w:lang w:eastAsia="es-MX"/>
+              </w:rPr>
+              <w:t xml:space="preserve">Identificador del </w:t>
+            </w:r>
+            <w:r>
+              <w:rPr>
+                <w:lang w:eastAsia="es-MX"/>
+              </w:rPr>
+              <w:t>usuario</w:t>
+            </w:r>
+          </w:p>
+        </w:tc>
+      </w:tr>
+      <w:tr>
+        <w:tc>
+          <w:tcPr>
+            <w:tcW w:w="2263" w:type="dxa"/>
+          </w:tcPr>
+          <w:p>
+            <w:pPr>
+              <w:rPr>
+                <w:lang w:eastAsia="es-MX"/>
+              </w:rPr>
+            </w:pPr>
+            <w:proofErr w:type="spellStart"/>
+            <w:r>
+              <w:rPr>
+                <w:lang w:eastAsia="es-MX"/>
+              </w:rPr>
+              <w:t>password</w:t>
+            </w:r>
+            <w:proofErr w:type="spellEnd"/>
+          </w:p>
+        </w:tc>
+        <w:tc>
+          <w:tcPr>
+            <w:tcW w:w="2410" w:type="dxa"/>
+          </w:tcPr>
+          <w:p>
+            <w:pPr>
+              <w:rPr>
+                <w:lang w:eastAsia="es-MX"/>
+              </w:rPr>
+            </w:pPr>
+            <w:proofErr w:type="spellStart"/>
+            <w:r>
+              <w:rPr>
+                <w:lang w:eastAsia="es-MX"/>
+              </w:rPr>
+              <w:t>String</w:t>
+            </w:r>
+            <w:proofErr w:type="spellEnd"/>
+            <w:r>
+              <w:rPr>
+                <w:lang w:eastAsia="es-MX"/>
+              </w:rPr>
+              <w:t xml:space="preserve"> (255)</w:t>
+            </w:r>
+          </w:p>
+        </w:tc>
+        <w:tc>
+          <w:tcPr>
+            <w:tcW w:w="5289" w:type="dxa"/>
+          </w:tcPr>
+          <w:p>
+            <w:pPr>
+              <w:rPr>
+                <w:lang w:eastAsia="es-MX"/>
+              </w:rPr>
+            </w:pPr>
+            <w:r>
+              <w:rPr>
+                <w:lang w:eastAsia="es-MX"/>
+              </w:rPr>
+              <w:t>Contraseña de registro de usuario</w:t>
+            </w:r>
+          </w:p>
+        </w:tc>
+      </w:tr>
+      <w:tr>
+        <w:tc>
+          <w:tcPr>
+            <w:tcW w:w="2263" w:type="dxa"/>
+          </w:tcPr>
+          <w:p>
+            <w:pPr>
+              <w:rPr>
+                <w:lang w:eastAsia="es-MX"/>
+              </w:rPr>
+            </w:pPr>
+            <w:r>
+              <w:rPr>
+                <w:lang w:eastAsia="es-MX"/>
+              </w:rPr>
+              <w:t>nombre</w:t>
+            </w:r>
+          </w:p>
+        </w:tc>
+        <w:tc>
+          <w:tcPr>
+            <w:tcW w:w="2410" w:type="dxa"/>
+          </w:tcPr>
+          <w:p>
+            <w:pPr>
+              <w:rPr>
+                <w:lang w:eastAsia="es-MX"/>
+              </w:rPr>
+            </w:pPr>
+            <w:proofErr w:type="spellStart"/>
+            <w:r>
+              <w:rPr>
+                <w:lang w:eastAsia="es-MX"/>
+              </w:rPr>
+              <w:t>String</w:t>
+            </w:r>
+            <w:proofErr w:type="spellEnd"/>
+            <w:r>
+              <w:rPr>
+                <w:lang w:eastAsia="es-MX"/>
+              </w:rPr>
+              <w:t xml:space="preserve"> (255)</w:t>
+            </w:r>
+          </w:p>
+        </w:tc>
+        <w:tc>
+          <w:tcPr>
+            <w:tcW w:w="5289" w:type="dxa"/>
+          </w:tcPr>
+          <w:p>
+            <w:pPr>
+              <w:rPr>
+                <w:lang w:eastAsia="es-MX"/>
+              </w:rPr>
+            </w:pPr>
+            <w:r>
+              <w:rPr>
+                <w:lang w:eastAsia="es-MX"/>
+              </w:rPr>
+              <w:t>Nombre</w:t>
+            </w:r>
+            <w:r>
+              <w:rPr>
+                <w:lang w:eastAsia="es-MX"/>
+              </w:rPr>
+              <w:t xml:space="preserve"> de registro de usuario</w:t>
+            </w:r>
+          </w:p>
+        </w:tc>
+      </w:tr>
+      <w:tr>
+        <w:tc>
+          <w:tcPr>
+            <w:tcW w:w="2263" w:type="dxa"/>
+          </w:tcPr>
+          <w:p>
+            <w:pPr>
+              <w:rPr>
+                <w:lang w:eastAsia="es-MX"/>
+              </w:rPr>
+            </w:pPr>
+            <w:r>
+              <w:rPr>
+                <w:lang w:eastAsia="es-MX"/>
+              </w:rPr>
+              <w:t>apellidos</w:t>
+            </w:r>
+          </w:p>
+        </w:tc>
+        <w:tc>
+          <w:tcPr>
+            <w:tcW w:w="2410" w:type="dxa"/>
+          </w:tcPr>
+          <w:p>
+            <w:pPr>
+              <w:rPr>
+                <w:lang w:eastAsia="es-MX"/>
+              </w:rPr>
+            </w:pPr>
+            <w:proofErr w:type="spellStart"/>
+            <w:r>
+              <w:rPr>
+                <w:lang w:eastAsia="es-MX"/>
+              </w:rPr>
+              <w:t>String</w:t>
+            </w:r>
+            <w:proofErr w:type="spellEnd"/>
+            <w:r>
+              <w:rPr>
+                <w:lang w:eastAsia="es-MX"/>
+              </w:rPr>
+              <w:t xml:space="preserve"> (255)</w:t>
+            </w:r>
+          </w:p>
+        </w:tc>
+        <w:tc>
+          <w:tcPr>
+            <w:tcW w:w="5289" w:type="dxa"/>
+          </w:tcPr>
+          <w:p>
+            <w:pPr>
+              <w:rPr>
+                <w:lang w:eastAsia="es-MX"/>
+              </w:rPr>
+            </w:pPr>
+            <w:r>
+              <w:rPr>
+                <w:lang w:eastAsia="es-MX"/>
+              </w:rPr>
+              <w:t>Apellidos</w:t>
+            </w:r>
+            <w:r>
+              <w:rPr>
+                <w:lang w:eastAsia="es-MX"/>
+              </w:rPr>
+              <w:t xml:space="preserve"> de registro de usuario</w:t>
+            </w:r>
+          </w:p>
+        </w:tc>
+      </w:tr>
+      <w:tr>
+        <w:tc>
+          <w:tcPr>
+            <w:tcW w:w="2263" w:type="dxa"/>
+          </w:tcPr>
+          <w:p>
+            <w:pPr>
+              <w:rPr>
+                <w:lang w:eastAsia="es-MX"/>
+              </w:rPr>
+            </w:pPr>
+            <w:r>
+              <w:rPr>
+                <w:lang w:eastAsia="es-MX"/>
+              </w:rPr>
+              <w:t>intereses</w:t>
+            </w:r>
+          </w:p>
+        </w:tc>
+        <w:tc>
+          <w:tcPr>
+            <w:tcW w:w="2410" w:type="dxa"/>
+          </w:tcPr>
+          <w:p>
+            <w:pPr>
+              <w:rPr>
+                <w:lang w:eastAsia="es-MX"/>
+              </w:rPr>
+            </w:pPr>
+            <w:proofErr w:type="spellStart"/>
+            <w:r>
+              <w:rPr>
+                <w:lang w:eastAsia="es-MX"/>
+              </w:rPr>
+              <w:t>Array_</w:t>
+            </w:r>
+            <w:r>
+              <w:rPr>
+                <w:lang w:eastAsia="es-MX"/>
+              </w:rPr>
+              <w:t>String</w:t>
+            </w:r>
+            <w:proofErr w:type="spellEnd"/>
+          </w:p>
+        </w:tc>
+        <w:tc>
+          <w:tcPr>
+            <w:tcW w:w="5289" w:type="dxa"/>
+          </w:tcPr>
+          <w:p>
+            <w:pPr>
+              <w:rPr>
+                <w:lang w:eastAsia="es-MX"/>
+              </w:rPr>
+            </w:pPr>
+            <w:r>
+              <w:rPr>
+                <w:lang w:eastAsia="es-MX"/>
+              </w:rPr>
+              <w:t>Etiquetas de intereses</w:t>
+            </w:r>
+          </w:p>
+        </w:tc>
+      </w:tr>
+      <w:tr>
+        <w:tc>
+          <w:tcPr>
+            <w:tcW w:w="2263" w:type="dxa"/>
+          </w:tcPr>
+          <w:p>
+            <w:pPr>
+              <w:rPr>
+                <w:lang w:eastAsia="es-MX"/>
+              </w:rPr>
+            </w:pPr>
+            <w:r>
+              <w:rPr>
+                <w:lang w:eastAsia="es-MX"/>
+              </w:rPr>
+              <w:t>email</w:t>
+            </w:r>
+          </w:p>
+        </w:tc>
+        <w:tc>
+          <w:tcPr>
+            <w:tcW w:w="2410" w:type="dxa"/>
+          </w:tcPr>
+          <w:p>
+            <w:pPr>
+              <w:rPr>
+                <w:lang w:eastAsia="es-MX"/>
+              </w:rPr>
+            </w:pPr>
+            <w:proofErr w:type="spellStart"/>
+            <w:r>
+              <w:rPr>
+                <w:lang w:eastAsia="es-MX"/>
+              </w:rPr>
+              <w:t>String</w:t>
+            </w:r>
+            <w:proofErr w:type="spellEnd"/>
+            <w:r>
+              <w:rPr>
+                <w:lang w:eastAsia="es-MX"/>
+              </w:rPr>
+              <w:t xml:space="preserve"> (255)</w:t>
+            </w:r>
+          </w:p>
+        </w:tc>
+        <w:tc>
+          <w:tcPr>
+            <w:tcW w:w="5289" w:type="dxa"/>
+          </w:tcPr>
+          <w:p>
+            <w:pPr>
+              <w:rPr>
+                <w:lang w:eastAsia="es-MX"/>
+              </w:rPr>
+            </w:pPr>
+            <w:r>
+              <w:rPr>
+                <w:lang w:eastAsia="es-MX"/>
+              </w:rPr>
+              <w:t>Correo electrónico</w:t>
+            </w:r>
+            <w:r>
+              <w:rPr>
+                <w:lang w:eastAsia="es-MX"/>
+              </w:rPr>
+              <w:t xml:space="preserve"> de registro de usuario</w:t>
+            </w:r>
+          </w:p>
+        </w:tc>
+      </w:tr>
+      <w:tr>
+        <w:tc>
+          <w:tcPr>
+            <w:tcW w:w="2263" w:type="dxa"/>
+          </w:tcPr>
+          <w:p>
+            <w:pPr>
+              <w:rPr>
+                <w:lang w:eastAsia="es-MX"/>
+              </w:rPr>
+            </w:pPr>
+            <w:r>
+              <w:rPr>
+                <w:lang w:eastAsia="es-MX"/>
+              </w:rPr>
+              <w:t>rol</w:t>
+            </w:r>
+          </w:p>
+        </w:tc>
+        <w:tc>
+          <w:tcPr>
+            <w:tcW w:w="2410" w:type="dxa"/>
+          </w:tcPr>
+          <w:p>
+            <w:pPr>
+              <w:rPr>
+                <w:lang w:eastAsia="es-MX"/>
+              </w:rPr>
+            </w:pPr>
+            <w:proofErr w:type="spellStart"/>
+            <w:r>
+              <w:rPr>
+                <w:lang w:eastAsia="es-MX"/>
+              </w:rPr>
+              <w:t>String</w:t>
+            </w:r>
+            <w:proofErr w:type="spellEnd"/>
+            <w:r>
+              <w:rPr>
+                <w:lang w:eastAsia="es-MX"/>
+              </w:rPr>
+              <w:t xml:space="preserve"> (255)</w:t>
+            </w:r>
+          </w:p>
+        </w:tc>
+        <w:tc>
+          <w:tcPr>
+            <w:tcW w:w="5289" w:type="dxa"/>
+          </w:tcPr>
+          <w:p>
+            <w:pPr>
+              <w:rPr>
+                <w:lang w:eastAsia="es-MX"/>
+              </w:rPr>
+            </w:pPr>
+            <w:r>
+              <w:rPr>
+                <w:lang w:eastAsia="es-MX"/>
+              </w:rPr>
+              <w:t>Cualidad de usuario (Usuario / Administrador)</w:t>
+            </w:r>
+          </w:p>
+        </w:tc>
+      </w:tr>
+      <w:tr>
+        <w:tc>
+          <w:tcPr>
+            <w:tcW w:w="2263" w:type="dxa"/>
+          </w:tcPr>
+          <w:p>
+            <w:pPr>
+              <w:rPr>
+                <w:lang w:eastAsia="es-MX"/>
+              </w:rPr>
+            </w:pPr>
+            <w:proofErr w:type="spellStart"/>
+            <w:r>
+              <w:rPr>
+                <w:lang w:eastAsia="es-MX"/>
+              </w:rPr>
+              <w:t>createdAt</w:t>
+            </w:r>
+            <w:proofErr w:type="spellEnd"/>
+          </w:p>
+        </w:tc>
+        <w:tc>
+          <w:tcPr>
+            <w:tcW w:w="2410" w:type="dxa"/>
+          </w:tcPr>
+          <w:p>
+            <w:pPr>
+              <w:rPr>
+                <w:lang w:eastAsia="es-MX"/>
+              </w:rPr>
+            </w:pPr>
+            <w:r>
+              <w:rPr>
+                <w:lang w:eastAsia="es-MX"/>
+              </w:rPr>
+              <w:t>Time</w:t>
+            </w:r>
+          </w:p>
+        </w:tc>
+        <w:tc>
+          <w:tcPr>
+            <w:tcW w:w="5289" w:type="dxa"/>
+          </w:tcPr>
+          <w:p>
+            <w:pPr>
+              <w:rPr>
+                <w:lang w:eastAsia="es-MX"/>
+              </w:rPr>
+            </w:pPr>
+            <w:r>
+              <w:rPr>
+                <w:lang w:eastAsia="es-MX"/>
+              </w:rPr>
+              <w:t>Registro de tiempo donde el registro fue creado</w:t>
+            </w:r>
+          </w:p>
+        </w:tc>
+      </w:tr>
+      <w:tr>
+        <w:tc>
+          <w:tcPr>
+            <w:tcW w:w="2263" w:type="dxa"/>
+          </w:tcPr>
+          <w:p>
+            <w:pPr>
+              <w:rPr>
+                <w:lang w:eastAsia="es-MX"/>
+              </w:rPr>
+            </w:pPr>
+            <w:proofErr w:type="spellStart"/>
+            <w:r>
+              <w:rPr>
+                <w:lang w:eastAsia="es-MX"/>
+              </w:rPr>
+              <w:t>updatedAt</w:t>
+            </w:r>
+            <w:proofErr w:type="spellEnd"/>
+          </w:p>
+        </w:tc>
+        <w:tc>
+          <w:tcPr>
+            <w:tcW w:w="2410" w:type="dxa"/>
+          </w:tcPr>
+          <w:p>
+            <w:pPr>
+              <w:rPr>
+                <w:lang w:eastAsia="es-MX"/>
+              </w:rPr>
+            </w:pPr>
+            <w:r>
+              <w:rPr>
+                <w:lang w:eastAsia="es-MX"/>
+              </w:rPr>
+              <w:t>Time</w:t>
+            </w:r>
+          </w:p>
+        </w:tc>
+        <w:tc>
+          <w:tcPr>
+            <w:tcW w:w="5289" w:type="dxa"/>
+          </w:tcPr>
+          <w:p>
+            <w:pPr>
+              <w:rPr>
+                <w:lang w:eastAsia="es-MX"/>
+              </w:rPr>
+            </w:pPr>
+            <w:r>
+              <w:rPr>
+                <w:lang w:eastAsia="es-MX"/>
+              </w:rPr>
+              <w:t xml:space="preserve">Registro de tiempo donde el registro fue </w:t>
+            </w:r>
+            <w:r>
+              <w:rPr>
+                <w:lang w:eastAsia="es-MX"/>
+              </w:rPr>
+              <w:t>modificado</w:t>
+            </w:r>
+          </w:p>
+        </w:tc>
+      </w:tr>
+      <w:tr>
+        <w:tc>
+          <w:tcPr>
+            <w:tcW w:w="9962" w:type="dxa"/>
+            <w:gridSpan w:val="3"/>
+            <w:shd w:val="clear" w:color="auto" w:fill="4472C4" w:themeFill="accent1"/>
+          </w:tcPr>
+          <w:p>
+            <w:pPr>
+              <w:jc w:val="center"/>
+              <w:rPr>
+                <w:b/>
+                <w:bCs/>
+                <w:lang w:eastAsia="es-MX"/>
+              </w:rPr>
+            </w:pPr>
+            <w:r>
+              <w:rPr>
+                <w:b/>
+                <w:bCs/>
+                <w:lang w:eastAsia="es-MX"/>
+              </w:rPr>
+              <w:t>Eventos</w:t>
+            </w:r>
+          </w:p>
+        </w:tc>
+      </w:tr>
+      <w:tr>
+        <w:tc>
+          <w:tcPr>
+            <w:tcW w:w="2263" w:type="dxa"/>
+          </w:tcPr>
+          <w:p>
+            <w:pPr>
+              <w:rPr>
+                <w:lang w:eastAsia="es-MX"/>
+              </w:rPr>
+            </w:pPr>
+            <w:r>
+              <w:rPr>
+                <w:lang w:eastAsia="es-MX"/>
+              </w:rPr>
+              <w:t>id</w:t>
+            </w:r>
+          </w:p>
+        </w:tc>
+        <w:tc>
+          <w:tcPr>
+            <w:tcW w:w="2410" w:type="dxa"/>
+          </w:tcPr>
+          <w:p>
+            <w:pPr>
+              <w:rPr>
+                <w:lang w:eastAsia="es-MX"/>
+              </w:rPr>
+            </w:pPr>
+            <w:proofErr w:type="spellStart"/>
+            <w:r>
+              <w:rPr>
+                <w:lang w:eastAsia="es-MX"/>
+              </w:rPr>
+              <w:t>Integer</w:t>
+            </w:r>
+            <w:proofErr w:type="spellEnd"/>
+            <w:r>
+              <w:rPr>
+                <w:lang w:eastAsia="es-MX"/>
+              </w:rPr>
+              <w:t xml:space="preserve"> (4)</w:t>
+            </w:r>
+            <w:r>
+              <w:rPr>
+                <w:lang w:eastAsia="es-MX"/>
+              </w:rPr>
+              <w:t xml:space="preserve"> </w:t>
+            </w:r>
+            <w:proofErr w:type="spellStart"/>
+            <w:r>
+              <w:rPr>
+                <w:lang w:eastAsia="es-MX"/>
+              </w:rPr>
+              <w:t>Primary</w:t>
+            </w:r>
+            <w:proofErr w:type="spellEnd"/>
+            <w:r>
+              <w:rPr>
+                <w:lang w:eastAsia="es-MX"/>
+              </w:rPr>
+              <w:t>-Key</w:t>
+            </w:r>
+          </w:p>
+        </w:tc>
+        <w:tc>
+          <w:tcPr>
+            <w:tcW w:w="5289" w:type="dxa"/>
+          </w:tcPr>
+          <w:p>
+            <w:pPr>
+              <w:rPr>
+                <w:lang w:eastAsia="es-MX"/>
+              </w:rPr>
+            </w:pPr>
+            <w:r>
+              <w:rPr>
+                <w:lang w:eastAsia="es-MX"/>
+              </w:rPr>
+              <w:t>Identificador del</w:t>
+            </w:r>
+            <w:r>
+              <w:rPr>
+                <w:lang w:eastAsia="es-MX"/>
+              </w:rPr>
+              <w:t xml:space="preserve"> evento</w:t>
+            </w:r>
+          </w:p>
+        </w:tc>
+      </w:tr>
+      <w:tr>
+        <w:tc>
+          <w:tcPr>
+            <w:tcW w:w="2263" w:type="dxa"/>
+          </w:tcPr>
+          <w:p>
+            <w:pPr>
+              <w:rPr>
+                <w:lang w:eastAsia="es-MX"/>
+              </w:rPr>
+            </w:pPr>
+            <w:r>
+              <w:rPr>
+                <w:lang w:eastAsia="es-MX"/>
+              </w:rPr>
+              <w:t>nombre</w:t>
+            </w:r>
+          </w:p>
+        </w:tc>
+        <w:tc>
+          <w:tcPr>
+            <w:tcW w:w="2410" w:type="dxa"/>
+          </w:tcPr>
+          <w:p>
+            <w:pPr>
+              <w:rPr>
+                <w:lang w:eastAsia="es-MX"/>
+              </w:rPr>
+            </w:pPr>
+            <w:proofErr w:type="spellStart"/>
+            <w:r>
+              <w:rPr>
+                <w:lang w:eastAsia="es-MX"/>
+              </w:rPr>
+              <w:t>String</w:t>
+            </w:r>
+            <w:proofErr w:type="spellEnd"/>
+            <w:r>
+              <w:rPr>
+                <w:lang w:eastAsia="es-MX"/>
+              </w:rPr>
+              <w:t xml:space="preserve"> (255)</w:t>
+            </w:r>
+          </w:p>
+        </w:tc>
+        <w:tc>
+          <w:tcPr>
+            <w:tcW w:w="5289" w:type="dxa"/>
+          </w:tcPr>
+          <w:p>
+            <w:pPr>
+              <w:rPr>
+                <w:lang w:eastAsia="es-MX"/>
+              </w:rPr>
+            </w:pPr>
+            <w:r>
+              <w:rPr>
+                <w:lang w:eastAsia="es-MX"/>
+              </w:rPr>
+              <w:t>Nombre del evento</w:t>
+            </w:r>
+          </w:p>
+        </w:tc>
+      </w:tr>
+      <w:tr>
+        <w:tc>
+          <w:tcPr>
+            <w:tcW w:w="2263" w:type="dxa"/>
+          </w:tcPr>
+          <w:p>
+            <w:pPr>
+              <w:rPr>
+                <w:lang w:eastAsia="es-MX"/>
+              </w:rPr>
+            </w:pPr>
+            <w:r>
+              <w:rPr>
+                <w:lang w:eastAsia="es-MX"/>
+              </w:rPr>
+              <w:t>d</w:t>
+            </w:r>
+            <w:r>
+              <w:rPr>
+                <w:lang w:eastAsia="es-MX"/>
+              </w:rPr>
+              <w:t>escripción</w:t>
+            </w:r>
+          </w:p>
+        </w:tc>
+        <w:tc>
+          <w:tcPr>
+            <w:tcW w:w="2410" w:type="dxa"/>
+          </w:tcPr>
+          <w:p>
+            <w:pPr>
+              <w:rPr>
+                <w:lang w:eastAsia="es-MX"/>
+              </w:rPr>
+            </w:pPr>
+            <w:proofErr w:type="spellStart"/>
+            <w:r>
+              <w:rPr>
+                <w:lang w:eastAsia="es-MX"/>
+              </w:rPr>
+              <w:t>String</w:t>
+            </w:r>
+            <w:proofErr w:type="spellEnd"/>
+            <w:r>
+              <w:rPr>
+                <w:lang w:eastAsia="es-MX"/>
+              </w:rPr>
+              <w:t xml:space="preserve"> (255)</w:t>
+            </w:r>
+          </w:p>
+        </w:tc>
+        <w:tc>
+          <w:tcPr>
+            <w:tcW w:w="5289" w:type="dxa"/>
+          </w:tcPr>
+          <w:p>
+            <w:pPr>
+              <w:rPr>
+                <w:lang w:eastAsia="es-MX"/>
+              </w:rPr>
+            </w:pPr>
+            <w:r>
+              <w:rPr>
+                <w:lang w:eastAsia="es-MX"/>
+              </w:rPr>
+              <w:t>Desglose de detalles del evento</w:t>
+            </w:r>
+          </w:p>
+        </w:tc>
+      </w:tr>
+      <w:tr>
+        <w:tc>
+          <w:tcPr>
+            <w:tcW w:w="2263" w:type="dxa"/>
+          </w:tcPr>
+          <w:p>
+            <w:pPr>
+              <w:rPr>
+                <w:lang w:eastAsia="es-MX"/>
+              </w:rPr>
+            </w:pPr>
+            <w:r>
+              <w:rPr>
+                <w:lang w:eastAsia="es-MX"/>
+              </w:rPr>
+              <w:lastRenderedPageBreak/>
+              <w:t>invitados</w:t>
+            </w:r>
+          </w:p>
+        </w:tc>
+        <w:tc>
+          <w:tcPr>
+            <w:tcW w:w="2410" w:type="dxa"/>
+          </w:tcPr>
+          <w:p>
+            <w:pPr>
+              <w:rPr>
+                <w:lang w:eastAsia="es-MX"/>
+              </w:rPr>
+            </w:pPr>
+            <w:proofErr w:type="spellStart"/>
+            <w:r>
+              <w:rPr>
+                <w:lang w:eastAsia="es-MX"/>
+              </w:rPr>
+              <w:t>String</w:t>
+            </w:r>
+            <w:proofErr w:type="spellEnd"/>
+            <w:r>
+              <w:rPr>
+                <w:lang w:eastAsia="es-MX"/>
+              </w:rPr>
+              <w:t xml:space="preserve"> (255)</w:t>
+            </w:r>
+          </w:p>
+        </w:tc>
+        <w:tc>
+          <w:tcPr>
+            <w:tcW w:w="5289" w:type="dxa"/>
+          </w:tcPr>
+          <w:p>
+            <w:pPr>
+              <w:rPr>
+                <w:lang w:eastAsia="es-MX"/>
+              </w:rPr>
+            </w:pPr>
+            <w:r>
+              <w:rPr>
+                <w:lang w:eastAsia="es-MX"/>
+              </w:rPr>
+              <w:t>Personas externas invitadas al evento</w:t>
+            </w:r>
+          </w:p>
+        </w:tc>
+      </w:tr>
+      <w:tr>
+        <w:tc>
+          <w:tcPr>
+            <w:tcW w:w="2263" w:type="dxa"/>
+          </w:tcPr>
+          <w:p>
+            <w:pPr>
+              <w:rPr>
+                <w:lang w:eastAsia="es-MX"/>
+              </w:rPr>
+            </w:pPr>
+            <w:r>
+              <w:rPr>
+                <w:lang w:eastAsia="es-MX"/>
+              </w:rPr>
+              <w:t>fecha</w:t>
+            </w:r>
+          </w:p>
+        </w:tc>
+        <w:tc>
+          <w:tcPr>
+            <w:tcW w:w="2410" w:type="dxa"/>
+          </w:tcPr>
+          <w:p>
+            <w:pPr>
+              <w:rPr>
+                <w:lang w:eastAsia="es-MX"/>
+              </w:rPr>
+            </w:pPr>
+            <w:proofErr w:type="spellStart"/>
+            <w:r>
+              <w:rPr>
+                <w:lang w:eastAsia="es-MX"/>
+              </w:rPr>
+              <w:t>String</w:t>
+            </w:r>
+            <w:proofErr w:type="spellEnd"/>
+            <w:r>
+              <w:rPr>
+                <w:lang w:eastAsia="es-MX"/>
+              </w:rPr>
+              <w:t xml:space="preserve"> (255)</w:t>
+            </w:r>
+          </w:p>
+        </w:tc>
+        <w:tc>
+          <w:tcPr>
+            <w:tcW w:w="5289" w:type="dxa"/>
+          </w:tcPr>
+          <w:p>
+            <w:pPr>
+              <w:rPr>
+                <w:lang w:eastAsia="es-MX"/>
+              </w:rPr>
+            </w:pPr>
+            <w:r>
+              <w:rPr>
+                <w:lang w:eastAsia="es-MX"/>
+              </w:rPr>
+              <w:t>Fecha de realización del evento</w:t>
+            </w:r>
+          </w:p>
+        </w:tc>
+      </w:tr>
+      <w:tr>
+        <w:tc>
+          <w:tcPr>
+            <w:tcW w:w="2263" w:type="dxa"/>
+          </w:tcPr>
+          <w:p>
+            <w:pPr>
+              <w:rPr>
+                <w:lang w:eastAsia="es-MX"/>
+              </w:rPr>
+            </w:pPr>
+            <w:r>
+              <w:rPr>
+                <w:lang w:eastAsia="es-MX"/>
+              </w:rPr>
+              <w:t>hora</w:t>
+            </w:r>
+          </w:p>
+        </w:tc>
+        <w:tc>
+          <w:tcPr>
+            <w:tcW w:w="2410" w:type="dxa"/>
+          </w:tcPr>
+          <w:p>
+            <w:pPr>
+              <w:rPr>
+                <w:lang w:eastAsia="es-MX"/>
+              </w:rPr>
+            </w:pPr>
+            <w:proofErr w:type="spellStart"/>
+            <w:r>
+              <w:rPr>
+                <w:lang w:eastAsia="es-MX"/>
+              </w:rPr>
+              <w:t>String</w:t>
+            </w:r>
+            <w:proofErr w:type="spellEnd"/>
+            <w:r>
+              <w:rPr>
+                <w:lang w:eastAsia="es-MX"/>
+              </w:rPr>
+              <w:t xml:space="preserve"> (255)</w:t>
+            </w:r>
+          </w:p>
+        </w:tc>
+        <w:tc>
+          <w:tcPr>
+            <w:tcW w:w="5289" w:type="dxa"/>
+          </w:tcPr>
+          <w:p>
+            <w:pPr>
+              <w:rPr>
+                <w:lang w:eastAsia="es-MX"/>
+              </w:rPr>
+            </w:pPr>
+            <w:r>
+              <w:rPr>
+                <w:lang w:eastAsia="es-MX"/>
+              </w:rPr>
+              <w:t>Hora</w:t>
+            </w:r>
+            <w:r>
+              <w:rPr>
+                <w:lang w:eastAsia="es-MX"/>
+              </w:rPr>
+              <w:t xml:space="preserve"> de </w:t>
+            </w:r>
+            <w:r>
+              <w:rPr>
+                <w:lang w:eastAsia="es-MX"/>
+              </w:rPr>
+              <w:t>realización</w:t>
+            </w:r>
+            <w:r>
+              <w:rPr>
+                <w:lang w:eastAsia="es-MX"/>
+              </w:rPr>
+              <w:t xml:space="preserve"> del evento</w:t>
+            </w:r>
+          </w:p>
+        </w:tc>
+      </w:tr>
+      <w:tr>
+        <w:tc>
+          <w:tcPr>
+            <w:tcW w:w="2263" w:type="dxa"/>
+          </w:tcPr>
+          <w:p>
+            <w:pPr>
+              <w:rPr>
+                <w:lang w:eastAsia="es-MX"/>
+              </w:rPr>
+            </w:pPr>
+            <w:r>
+              <w:rPr>
+                <w:lang w:eastAsia="es-MX"/>
+              </w:rPr>
+              <w:t>tags</w:t>
+            </w:r>
+          </w:p>
+        </w:tc>
+        <w:tc>
+          <w:tcPr>
+            <w:tcW w:w="2410" w:type="dxa"/>
+          </w:tcPr>
+          <w:p>
+            <w:pPr>
+              <w:rPr>
+                <w:lang w:eastAsia="es-MX"/>
+              </w:rPr>
+            </w:pPr>
+            <w:proofErr w:type="spellStart"/>
+            <w:r>
+              <w:rPr>
+                <w:lang w:eastAsia="es-MX"/>
+              </w:rPr>
+              <w:t>Array_</w:t>
+            </w:r>
+            <w:r>
+              <w:rPr>
+                <w:lang w:eastAsia="es-MX"/>
+              </w:rPr>
+              <w:t>String</w:t>
+            </w:r>
+            <w:proofErr w:type="spellEnd"/>
+          </w:p>
+        </w:tc>
+        <w:tc>
+          <w:tcPr>
+            <w:tcW w:w="5289" w:type="dxa"/>
+          </w:tcPr>
+          <w:p>
+            <w:pPr>
+              <w:rPr>
+                <w:lang w:eastAsia="es-MX"/>
+              </w:rPr>
+            </w:pPr>
+            <w:r>
+              <w:rPr>
+                <w:lang w:eastAsia="es-MX"/>
+              </w:rPr>
+              <w:t>Etiquetas de interes</w:t>
+            </w:r>
+            <w:r>
+              <w:rPr>
+                <w:lang w:eastAsia="es-MX"/>
+              </w:rPr>
+              <w:t>es del event</w:t>
+            </w:r>
+            <w:r>
+              <w:rPr>
+                <w:lang w:eastAsia="es-MX"/>
+              </w:rPr>
+              <w:t>o</w:t>
+            </w:r>
+          </w:p>
+        </w:tc>
+      </w:tr>
+      <w:tr>
+        <w:tc>
+          <w:tcPr>
+            <w:tcW w:w="2263" w:type="dxa"/>
+          </w:tcPr>
+          <w:p>
+            <w:pPr>
+              <w:rPr>
+                <w:lang w:eastAsia="es-MX"/>
+              </w:rPr>
+            </w:pPr>
+            <w:r>
+              <w:rPr>
+                <w:lang w:eastAsia="es-MX"/>
+              </w:rPr>
+              <w:t>foto</w:t>
+            </w:r>
+          </w:p>
+        </w:tc>
+        <w:tc>
+          <w:tcPr>
+            <w:tcW w:w="2410" w:type="dxa"/>
+          </w:tcPr>
+          <w:p>
+            <w:pPr>
+              <w:rPr>
+                <w:lang w:eastAsia="es-MX"/>
+              </w:rPr>
+            </w:pPr>
+            <w:proofErr w:type="spellStart"/>
+            <w:r>
+              <w:rPr>
+                <w:lang w:eastAsia="es-MX"/>
+              </w:rPr>
+              <w:t>String</w:t>
+            </w:r>
+            <w:proofErr w:type="spellEnd"/>
+            <w:r>
+              <w:rPr>
+                <w:lang w:eastAsia="es-MX"/>
+              </w:rPr>
+              <w:t xml:space="preserve"> (255)</w:t>
+            </w:r>
+          </w:p>
+        </w:tc>
+        <w:tc>
+          <w:tcPr>
+            <w:tcW w:w="5289" w:type="dxa"/>
+          </w:tcPr>
+          <w:p>
+            <w:pPr>
+              <w:rPr>
+                <w:lang w:eastAsia="es-MX"/>
+              </w:rPr>
+            </w:pPr>
+            <w:r>
+              <w:rPr>
+                <w:lang w:eastAsia="es-MX"/>
+              </w:rPr>
+              <w:t xml:space="preserve">URL hacia un servidor de imágenes de una imagen del </w:t>
+            </w:r>
+            <w:r>
+              <w:rPr>
+                <w:lang w:eastAsia="es-MX"/>
+              </w:rPr>
+              <w:t>evento</w:t>
+            </w:r>
+          </w:p>
+        </w:tc>
+      </w:tr>
+      <w:tr>
+        <w:tc>
+          <w:tcPr>
+            <w:tcW w:w="2263" w:type="dxa"/>
+          </w:tcPr>
+          <w:p>
+            <w:pPr>
+              <w:rPr>
+                <w:lang w:eastAsia="es-MX"/>
+              </w:rPr>
+            </w:pPr>
+            <w:r>
+              <w:rPr>
+                <w:lang w:eastAsia="es-MX"/>
+              </w:rPr>
+              <w:t>realizado</w:t>
+            </w:r>
+          </w:p>
+        </w:tc>
+        <w:tc>
+          <w:tcPr>
+            <w:tcW w:w="2410" w:type="dxa"/>
+          </w:tcPr>
+          <w:p>
+            <w:pPr>
+              <w:rPr>
+                <w:lang w:eastAsia="es-MX"/>
+              </w:rPr>
+            </w:pPr>
+            <w:proofErr w:type="spellStart"/>
+            <w:r>
+              <w:rPr>
+                <w:lang w:eastAsia="es-MX"/>
+              </w:rPr>
+              <w:t>Boolean</w:t>
+            </w:r>
+            <w:proofErr w:type="spellEnd"/>
+          </w:p>
+        </w:tc>
+        <w:tc>
+          <w:tcPr>
+            <w:tcW w:w="5289" w:type="dxa"/>
+          </w:tcPr>
+          <w:p>
+            <w:pPr>
+              <w:rPr>
+                <w:lang w:eastAsia="es-MX"/>
+              </w:rPr>
+            </w:pPr>
+            <w:r>
+              <w:rPr>
+                <w:lang w:eastAsia="es-MX"/>
+              </w:rPr>
+              <w:t>Indicador si el evento ya fue realizado o no</w:t>
+            </w:r>
+          </w:p>
+        </w:tc>
+      </w:tr>
+      <w:tr>
+        <w:tc>
+          <w:tcPr>
+            <w:tcW w:w="2263" w:type="dxa"/>
+          </w:tcPr>
+          <w:p>
+            <w:pPr>
+              <w:rPr>
+                <w:lang w:eastAsia="es-MX"/>
+              </w:rPr>
+            </w:pPr>
+            <w:proofErr w:type="spellStart"/>
+            <w:r>
+              <w:rPr>
+                <w:lang w:eastAsia="es-MX"/>
+              </w:rPr>
+              <w:t>createdAt</w:t>
+            </w:r>
+            <w:proofErr w:type="spellEnd"/>
+          </w:p>
+        </w:tc>
+        <w:tc>
+          <w:tcPr>
+            <w:tcW w:w="2410" w:type="dxa"/>
+          </w:tcPr>
+          <w:p>
+            <w:pPr>
+              <w:rPr>
+                <w:lang w:eastAsia="es-MX"/>
+              </w:rPr>
+            </w:pPr>
+            <w:r>
+              <w:rPr>
+                <w:lang w:eastAsia="es-MX"/>
+              </w:rPr>
+              <w:t>Time</w:t>
+            </w:r>
+          </w:p>
+        </w:tc>
+        <w:tc>
+          <w:tcPr>
+            <w:tcW w:w="5289" w:type="dxa"/>
+          </w:tcPr>
+          <w:p>
+            <w:pPr>
+              <w:rPr>
+                <w:lang w:eastAsia="es-MX"/>
+              </w:rPr>
+            </w:pPr>
+            <w:r>
+              <w:rPr>
+                <w:lang w:eastAsia="es-MX"/>
+              </w:rPr>
+              <w:t>Registro de tiempo donde el registro fue creado</w:t>
+            </w:r>
+          </w:p>
+        </w:tc>
+      </w:tr>
+      <w:tr>
+        <w:tc>
+          <w:tcPr>
+            <w:tcW w:w="2263" w:type="dxa"/>
+          </w:tcPr>
+          <w:p>
+            <w:pPr>
+              <w:rPr>
+                <w:lang w:eastAsia="es-MX"/>
+              </w:rPr>
+            </w:pPr>
+            <w:proofErr w:type="spellStart"/>
+            <w:r>
+              <w:rPr>
+                <w:lang w:eastAsia="es-MX"/>
+              </w:rPr>
+              <w:t>updatedAt</w:t>
+            </w:r>
+            <w:proofErr w:type="spellEnd"/>
+          </w:p>
+        </w:tc>
+        <w:tc>
+          <w:tcPr>
+            <w:tcW w:w="2410" w:type="dxa"/>
+          </w:tcPr>
+          <w:p>
+            <w:pPr>
+              <w:rPr>
+                <w:lang w:eastAsia="es-MX"/>
+              </w:rPr>
+            </w:pPr>
+            <w:r>
+              <w:rPr>
+                <w:lang w:eastAsia="es-MX"/>
+              </w:rPr>
+              <w:t>Time</w:t>
+            </w:r>
+          </w:p>
+        </w:tc>
+        <w:tc>
+          <w:tcPr>
+            <w:tcW w:w="5289" w:type="dxa"/>
+          </w:tcPr>
+          <w:p>
+            <w:pPr>
+              <w:rPr>
+                <w:lang w:eastAsia="es-MX"/>
+              </w:rPr>
+            </w:pPr>
+            <w:r>
+              <w:rPr>
+                <w:lang w:eastAsia="es-MX"/>
+              </w:rPr>
+              <w:t>Registro de tiempo donde el registro fue modificado</w:t>
+            </w:r>
+          </w:p>
+        </w:tc>
+      </w:tr>
+      <w:tr>
+        <w:tc>
+          <w:tcPr>
+            <w:tcW w:w="9962" w:type="dxa"/>
+            <w:gridSpan w:val="3"/>
+            <w:shd w:val="clear" w:color="auto" w:fill="4472C4" w:themeFill="accent1"/>
+          </w:tcPr>
+          <w:p>
+            <w:pPr>
+              <w:jc w:val="center"/>
+              <w:rPr>
+                <w:b/>
+                <w:bCs/>
+                <w:lang w:eastAsia="es-MX"/>
+              </w:rPr>
+            </w:pPr>
+            <w:proofErr w:type="spellStart"/>
+            <w:r>
+              <w:rPr>
+                <w:b/>
+                <w:bCs/>
+                <w:lang w:eastAsia="es-MX"/>
+              </w:rPr>
+              <w:t>Usuario_Eventos</w:t>
+            </w:r>
+            <w:proofErr w:type="spellEnd"/>
+          </w:p>
+        </w:tc>
+      </w:tr>
+      <w:tr>
+        <w:tc>
+          <w:tcPr>
+            <w:tcW w:w="2263" w:type="dxa"/>
+          </w:tcPr>
+          <w:p>
+            <w:pPr>
+              <w:rPr>
+                <w:lang w:eastAsia="es-MX"/>
+              </w:rPr>
+            </w:pPr>
+            <w:r>
+              <w:rPr>
+                <w:lang w:eastAsia="es-MX"/>
+              </w:rPr>
+              <w:t>id</w:t>
+            </w:r>
+          </w:p>
+        </w:tc>
+        <w:tc>
+          <w:tcPr>
+            <w:tcW w:w="2410" w:type="dxa"/>
+          </w:tcPr>
+          <w:p>
+            <w:pPr>
+              <w:rPr>
+                <w:lang w:eastAsia="es-MX"/>
+              </w:rPr>
+            </w:pPr>
+            <w:proofErr w:type="spellStart"/>
+            <w:r>
+              <w:rPr>
+                <w:lang w:eastAsia="es-MX"/>
+              </w:rPr>
+              <w:t>Integer</w:t>
+            </w:r>
+            <w:proofErr w:type="spellEnd"/>
+            <w:r>
+              <w:rPr>
+                <w:lang w:eastAsia="es-MX"/>
+              </w:rPr>
+              <w:t xml:space="preserve"> (4)</w:t>
+            </w:r>
+            <w:r>
+              <w:rPr>
+                <w:lang w:eastAsia="es-MX"/>
+              </w:rPr>
+              <w:t xml:space="preserve"> </w:t>
+            </w:r>
+            <w:proofErr w:type="spellStart"/>
+            <w:r>
+              <w:rPr>
+                <w:lang w:eastAsia="es-MX"/>
+              </w:rPr>
+              <w:t>Primary</w:t>
+            </w:r>
+            <w:proofErr w:type="spellEnd"/>
+            <w:r>
+              <w:rPr>
+                <w:lang w:eastAsia="es-MX"/>
+              </w:rPr>
+              <w:t>-Key</w:t>
+            </w:r>
+          </w:p>
+        </w:tc>
+        <w:tc>
+          <w:tcPr>
+            <w:tcW w:w="5289" w:type="dxa"/>
+          </w:tcPr>
+          <w:p>
+            <w:pPr>
+              <w:rPr>
+                <w:lang w:eastAsia="es-MX"/>
+              </w:rPr>
+            </w:pPr>
+            <w:r>
+              <w:rPr>
+                <w:lang w:eastAsia="es-MX"/>
+              </w:rPr>
+              <w:t>Identificador de una relación entre usuarios y eventos</w:t>
+            </w:r>
+          </w:p>
+        </w:tc>
+      </w:tr>
+      <w:tr>
+        <w:tc>
+          <w:tcPr>
+            <w:tcW w:w="2263" w:type="dxa"/>
+          </w:tcPr>
+          <w:p>
+            <w:pPr>
+              <w:rPr>
+                <w:lang w:eastAsia="es-MX"/>
+              </w:rPr>
+            </w:pPr>
+            <w:proofErr w:type="spellStart"/>
+            <w:r>
+              <w:rPr>
+                <w:lang w:eastAsia="es-MX"/>
+              </w:rPr>
+              <w:t>usuarioid</w:t>
+            </w:r>
+            <w:proofErr w:type="spellEnd"/>
+          </w:p>
+        </w:tc>
+        <w:tc>
+          <w:tcPr>
+            <w:tcW w:w="2410" w:type="dxa"/>
+          </w:tcPr>
+          <w:p>
+            <w:pPr>
+              <w:rPr>
+                <w:lang w:eastAsia="es-MX"/>
+              </w:rPr>
+            </w:pPr>
+            <w:proofErr w:type="spellStart"/>
+            <w:r>
+              <w:rPr>
+                <w:lang w:eastAsia="es-MX"/>
+              </w:rPr>
+              <w:t>Integer</w:t>
+            </w:r>
+            <w:proofErr w:type="spellEnd"/>
+            <w:r>
+              <w:rPr>
+                <w:lang w:eastAsia="es-MX"/>
+              </w:rPr>
+              <w:t xml:space="preserve"> (4)</w:t>
+            </w:r>
+            <w:r>
+              <w:rPr>
+                <w:lang w:eastAsia="es-MX"/>
+              </w:rPr>
+              <w:t xml:space="preserve"> </w:t>
+            </w:r>
+            <w:proofErr w:type="spellStart"/>
+            <w:r>
+              <w:rPr>
+                <w:lang w:eastAsia="es-MX"/>
+              </w:rPr>
+              <w:t>Foreing</w:t>
+            </w:r>
+            <w:proofErr w:type="spellEnd"/>
+            <w:r>
+              <w:rPr>
+                <w:lang w:eastAsia="es-MX"/>
+              </w:rPr>
+              <w:t>-Key</w:t>
+            </w:r>
+          </w:p>
+        </w:tc>
+        <w:tc>
+          <w:tcPr>
+            <w:tcW w:w="5289" w:type="dxa"/>
+          </w:tcPr>
+          <w:p>
+            <w:pPr>
+              <w:rPr>
+                <w:lang w:eastAsia="es-MX"/>
+              </w:rPr>
+            </w:pPr>
+            <w:r>
+              <w:rPr>
+                <w:lang w:eastAsia="es-MX"/>
+              </w:rPr>
+              <w:t>Identificador del usuario</w:t>
+            </w:r>
+          </w:p>
+        </w:tc>
+      </w:tr>
+      <w:tr>
+        <w:tc>
+          <w:tcPr>
+            <w:tcW w:w="2263" w:type="dxa"/>
+          </w:tcPr>
+          <w:p>
+            <w:pPr>
+              <w:rPr>
+                <w:lang w:eastAsia="es-MX"/>
+              </w:rPr>
+            </w:pPr>
+            <w:proofErr w:type="spellStart"/>
+            <w:r>
+              <w:rPr>
+                <w:lang w:eastAsia="es-MX"/>
+              </w:rPr>
+              <w:t>eventoid</w:t>
+            </w:r>
+            <w:proofErr w:type="spellEnd"/>
+          </w:p>
+        </w:tc>
+        <w:tc>
+          <w:tcPr>
+            <w:tcW w:w="2410" w:type="dxa"/>
+          </w:tcPr>
+          <w:p>
+            <w:pPr>
+              <w:rPr>
+                <w:lang w:eastAsia="es-MX"/>
+              </w:rPr>
+            </w:pPr>
+            <w:proofErr w:type="spellStart"/>
+            <w:r>
+              <w:rPr>
+                <w:lang w:eastAsia="es-MX"/>
+              </w:rPr>
+              <w:t>Integer</w:t>
+            </w:r>
+            <w:proofErr w:type="spellEnd"/>
+            <w:r>
+              <w:rPr>
+                <w:lang w:eastAsia="es-MX"/>
+              </w:rPr>
+              <w:t xml:space="preserve"> (4)</w:t>
+            </w:r>
+            <w:r>
+              <w:rPr>
+                <w:lang w:eastAsia="es-MX"/>
+              </w:rPr>
+              <w:t xml:space="preserve"> </w:t>
+            </w:r>
+            <w:proofErr w:type="spellStart"/>
+            <w:r>
+              <w:rPr>
+                <w:lang w:eastAsia="es-MX"/>
+              </w:rPr>
+              <w:t>Foreing</w:t>
+            </w:r>
+            <w:proofErr w:type="spellEnd"/>
+            <w:r>
+              <w:rPr>
+                <w:lang w:eastAsia="es-MX"/>
+              </w:rPr>
+              <w:t>-Key</w:t>
+            </w:r>
+          </w:p>
+        </w:tc>
+        <w:tc>
+          <w:tcPr>
+            <w:tcW w:w="5289" w:type="dxa"/>
+          </w:tcPr>
+          <w:p>
+            <w:pPr>
+              <w:rPr>
+                <w:lang w:eastAsia="es-MX"/>
+              </w:rPr>
+            </w:pPr>
+            <w:r>
+              <w:rPr>
+                <w:lang w:eastAsia="es-MX"/>
+              </w:rPr>
+              <w:t>Identificador del evento</w:t>
+            </w:r>
+          </w:p>
+        </w:tc>
+      </w:tr>
+      <w:tr>
+        <w:tc>
+          <w:tcPr>
+            <w:tcW w:w="2263" w:type="dxa"/>
+          </w:tcPr>
+          <w:p>
+            <w:pPr>
+              <w:rPr>
+                <w:lang w:eastAsia="es-MX"/>
+              </w:rPr>
+            </w:pPr>
+            <w:proofErr w:type="spellStart"/>
+            <w:r>
+              <w:rPr>
+                <w:lang w:eastAsia="es-MX"/>
+              </w:rPr>
+              <w:t>createdAt</w:t>
+            </w:r>
+            <w:proofErr w:type="spellEnd"/>
+          </w:p>
+        </w:tc>
+        <w:tc>
+          <w:tcPr>
+            <w:tcW w:w="2410" w:type="dxa"/>
+          </w:tcPr>
+          <w:p>
+            <w:pPr>
+              <w:rPr>
+                <w:lang w:eastAsia="es-MX"/>
+              </w:rPr>
+            </w:pPr>
+            <w:r>
+              <w:rPr>
+                <w:lang w:eastAsia="es-MX"/>
+              </w:rPr>
+              <w:t>Time</w:t>
+            </w:r>
+          </w:p>
+        </w:tc>
+        <w:tc>
+          <w:tcPr>
+            <w:tcW w:w="5289" w:type="dxa"/>
+          </w:tcPr>
+          <w:p>
+            <w:pPr>
+              <w:rPr>
+                <w:lang w:eastAsia="es-MX"/>
+              </w:rPr>
+            </w:pPr>
+            <w:r>
+              <w:rPr>
+                <w:lang w:eastAsia="es-MX"/>
+              </w:rPr>
+              <w:t>Registro de tiempo donde el registro fue creado</w:t>
+            </w:r>
+          </w:p>
+        </w:tc>
+      </w:tr>
+      <w:tr>
+        <w:tc>
+          <w:tcPr>
+            <w:tcW w:w="2263" w:type="dxa"/>
+          </w:tcPr>
+          <w:p>
+            <w:pPr>
+              <w:rPr>
+                <w:lang w:eastAsia="es-MX"/>
+              </w:rPr>
+            </w:pPr>
+            <w:proofErr w:type="spellStart"/>
+            <w:r>
+              <w:rPr>
+                <w:lang w:eastAsia="es-MX"/>
+              </w:rPr>
+              <w:t>updatedAt</w:t>
+            </w:r>
+            <w:proofErr w:type="spellEnd"/>
+          </w:p>
+        </w:tc>
+        <w:tc>
+          <w:tcPr>
+            <w:tcW w:w="2410" w:type="dxa"/>
+          </w:tcPr>
+          <w:p>
+            <w:pPr>
+              <w:rPr>
+                <w:lang w:eastAsia="es-MX"/>
+              </w:rPr>
+            </w:pPr>
+            <w:r>
+              <w:rPr>
+                <w:lang w:eastAsia="es-MX"/>
+              </w:rPr>
+              <w:t>Time</w:t>
+            </w:r>
+          </w:p>
+        </w:tc>
+        <w:tc>
+          <w:tcPr>
+            <w:tcW w:w="5289" w:type="dxa"/>
+          </w:tcPr>
+          <w:p>
+            <w:pPr>
+              <w:rPr>
+                <w:lang w:eastAsia="es-MX"/>
+              </w:rPr>
+            </w:pPr>
+            <w:r>
+              <w:rPr>
+                <w:lang w:eastAsia="es-MX"/>
+              </w:rPr>
+              <w:t>Registro de tiempo donde el registro fue modificado</w:t>
+            </w:r>
+          </w:p>
+        </w:tc>
+      </w:tr>
+      <w:tr>
+        <w:tc>
+          <w:tcPr>
+            <w:tcW w:w="9962" w:type="dxa"/>
+            <w:gridSpan w:val="3"/>
+            <w:shd w:val="clear" w:color="auto" w:fill="4472C4" w:themeFill="accent1"/>
+          </w:tcPr>
+          <w:p>
+            <w:pPr>
+              <w:jc w:val="center"/>
+              <w:rPr>
+                <w:b/>
+                <w:bCs/>
+                <w:lang w:eastAsia="es-MX"/>
+              </w:rPr>
+            </w:pPr>
+            <w:proofErr w:type="spellStart"/>
+            <w:r>
+              <w:rPr>
+                <w:b/>
+                <w:bCs/>
+                <w:lang w:eastAsia="es-MX"/>
+              </w:rPr>
+              <w:t>SequelizeMeta</w:t>
+            </w:r>
+            <w:proofErr w:type="spellEnd"/>
+          </w:p>
+        </w:tc>
+      </w:tr>
+      <w:tr>
+        <w:tc>
+          <w:tcPr>
+            <w:tcW w:w="2263" w:type="dxa"/>
+          </w:tcPr>
+          <w:p>
+            <w:pPr>
+              <w:rPr>
+                <w:lang w:eastAsia="es-MX"/>
+              </w:rPr>
+            </w:pPr>
+            <w:proofErr w:type="spellStart"/>
+            <w:r>
+              <w:rPr>
+                <w:lang w:eastAsia="es-MX"/>
+              </w:rPr>
+              <w:t>name</w:t>
+            </w:r>
+            <w:proofErr w:type="spellEnd"/>
+          </w:p>
+        </w:tc>
+        <w:tc>
+          <w:tcPr>
+            <w:tcW w:w="2410" w:type="dxa"/>
+          </w:tcPr>
+          <w:p>
+            <w:pPr>
+              <w:rPr>
+                <w:lang w:eastAsia="es-MX"/>
+              </w:rPr>
+            </w:pPr>
+            <w:proofErr w:type="spellStart"/>
+            <w:r>
+              <w:rPr>
+                <w:lang w:eastAsia="es-MX"/>
+              </w:rPr>
+              <w:t>String</w:t>
+            </w:r>
+            <w:proofErr w:type="spellEnd"/>
+            <w:r>
+              <w:rPr>
+                <w:lang w:eastAsia="es-MX"/>
+              </w:rPr>
+              <w:t xml:space="preserve"> (255)</w:t>
+            </w:r>
+          </w:p>
+        </w:tc>
+        <w:tc>
+          <w:tcPr>
+            <w:tcW w:w="5289" w:type="dxa"/>
+          </w:tcPr>
+          <w:p>
+            <w:pPr>
+              <w:rPr>
+                <w:lang w:eastAsia="es-MX"/>
+              </w:rPr>
+            </w:pPr>
+            <w:r>
+              <w:rPr>
+                <w:lang w:eastAsia="es-MX"/>
+              </w:rPr>
+              <w:t xml:space="preserve">Nombre de la instancia </w:t>
+            </w:r>
+            <w:proofErr w:type="spellStart"/>
+            <w:r>
+              <w:rPr>
+                <w:lang w:eastAsia="es-MX"/>
+              </w:rPr>
+              <w:t>M</w:t>
+            </w:r>
+            <w:bookmarkStart w:id="0" w:name="_GoBack"/>
+            <w:bookmarkEnd w:id="0"/>
+            <w:r>
+              <w:rPr>
+                <w:lang w:eastAsia="es-MX"/>
+              </w:rPr>
+              <w:t>igrate</w:t>
+            </w:r>
+            <w:proofErr w:type="spellEnd"/>
+            <w:r>
+              <w:rPr>
+                <w:lang w:eastAsia="es-MX"/>
+              </w:rPr>
+              <w:t xml:space="preserve"> de </w:t>
+            </w:r>
+            <w:proofErr w:type="spellStart"/>
+            <w:r>
+              <w:rPr>
+                <w:lang w:eastAsia="es-MX"/>
+              </w:rPr>
+              <w:t>Sequelize</w:t>
+            </w:r>
+            <w:proofErr w:type="spellEnd"/>
+            <w:r>
+              <w:rPr>
+                <w:lang w:eastAsia="es-MX"/>
+              </w:rPr>
+              <w:t xml:space="preserve"> hacia la base de datos</w:t>
+            </w:r>
+          </w:p>
+        </w:tc>
+      </w:tr>
+    </w:tbl>
+    <w:p>
+      <w:pPr>
+        <w:rPr>
+          <w:lang w:eastAsia="es-MX"/>
+        </w:rPr>
+      </w:pPr>
+    </w:p>
+    <w:p>
+      <w:pPr>
+        <w:rPr>
+          <w:lang w:eastAsia="es-MX"/>
+        </w:rPr>
+      </w:pPr>
     </w:p>
     <w:p>
       <w:pPr>

</xml_diff>

<commit_message>
se modifico la documentación
</commit_message>
<xml_diff>
--- a/Análisis/Base de Datos.docx
+++ b/Análisis/Base de Datos.docx
@@ -845,10 +845,10 @@
           <w:lang w:eastAsia="es-MX"/>
         </w:rPr>
         <w:drawing>
-          <wp:inline distT="0" distB="0" distL="0" distR="0" wp14:anchorId="02D666DB" wp14:editId="59A3D3EE">
-            <wp:extent cx="6332220" cy="4403725"/>
+          <wp:inline distT="0" distB="0" distL="0" distR="0" wp14:anchorId="02D666DB" wp14:editId="57705E79">
+            <wp:extent cx="5088278" cy="4403725"/>
             <wp:effectExtent l="0" t="0" r="0" b="0"/>
-            <wp:docPr id="2" name="Imagen 2" descr="Captura de pantalla de un celular&#10;&#10;Descripción generada automáticamente"/>
+            <wp:docPr id="2" name="Imagen 2"/>
             <wp:cNvGraphicFramePr>
               <a:graphicFrameLocks xmlns:a="http://schemas.openxmlformats.org/drawingml/2006/main" noChangeAspect="1"/>
             </wp:cNvGraphicFramePr>
@@ -874,7 +874,7 @@
                   <pic:spPr>
                     <a:xfrm>
                       <a:off x="0" y="0"/>
-                      <a:ext cx="6332220" cy="4403725"/>
+                      <a:ext cx="5088278" cy="4403725"/>
                     </a:xfrm>
                     <a:prstGeom prst="rect">
                       <a:avLst/>
@@ -930,16 +930,23 @@
           <w:color w:val="auto"/>
           <w:lang w:eastAsia="es-MX"/>
         </w:rPr>
-        <w:t>Diccionario de Datos</w:t>
+        <w:t>Diccionario de Datos.</w:t>
       </w:r>
+    </w:p>
+    <w:p>
+      <w:pPr>
+        <w:rPr>
+          <w:lang w:eastAsia="es-MX"/>
+        </w:rPr>
+      </w:pPr>
       <w:r>
         <w:rPr>
-          <w:rFonts w:eastAsia="Times New Roman"/>
-          <w:color w:val="auto"/>
           <w:lang w:eastAsia="es-MX"/>
         </w:rPr>
-        <w:t>.</w:t>
+        <w:t>Cambialo aldo</w:t>
       </w:r>
+      <w:bookmarkStart w:id="0" w:name="_GoBack"/>
+      <w:bookmarkEnd w:id="0"/>
     </w:p>
     <w:tbl>
       <w:tblPr>
@@ -1082,33 +1089,11 @@
                 <w:lang w:eastAsia="es-MX"/>
               </w:rPr>
             </w:pPr>
-            <w:proofErr w:type="spellStart"/>
-            <w:r>
-              <w:rPr>
-                <w:lang w:eastAsia="es-MX"/>
-              </w:rPr>
-              <w:t>Integer</w:t>
-            </w:r>
-            <w:proofErr w:type="spellEnd"/>
-            <w:r>
-              <w:rPr>
-                <w:lang w:eastAsia="es-MX"/>
-              </w:rPr>
-              <w:t xml:space="preserve"> (4) </w:t>
-            </w:r>
-            <w:proofErr w:type="spellStart"/>
-            <w:r>
-              <w:rPr>
-                <w:lang w:eastAsia="es-MX"/>
-              </w:rPr>
-              <w:t>Primary</w:t>
-            </w:r>
-            <w:proofErr w:type="spellEnd"/>
-            <w:r>
-              <w:rPr>
-                <w:lang w:eastAsia="es-MX"/>
-              </w:rPr>
-              <w:t>-Key</w:t>
+            <w:r>
+              <w:rPr>
+                <w:lang w:eastAsia="es-MX"/>
+              </w:rPr>
+              <w:t>Integer (4) Primary-Key</w:t>
             </w:r>
           </w:p>
         </w:tc>
@@ -1148,14 +1133,12 @@
                 <w:lang w:eastAsia="es-MX"/>
               </w:rPr>
             </w:pPr>
-            <w:proofErr w:type="spellStart"/>
             <w:r>
               <w:rPr>
                 <w:lang w:eastAsia="es-MX"/>
               </w:rPr>
               <w:t>password</w:t>
             </w:r>
-            <w:proofErr w:type="spellEnd"/>
           </w:p>
         </w:tc>
         <w:tc>
@@ -1168,19 +1151,11 @@
                 <w:lang w:eastAsia="es-MX"/>
               </w:rPr>
             </w:pPr>
-            <w:proofErr w:type="spellStart"/>
-            <w:r>
-              <w:rPr>
-                <w:lang w:eastAsia="es-MX"/>
-              </w:rPr>
-              <w:t>String</w:t>
-            </w:r>
-            <w:proofErr w:type="spellEnd"/>
-            <w:r>
-              <w:rPr>
-                <w:lang w:eastAsia="es-MX"/>
-              </w:rPr>
-              <w:t xml:space="preserve"> (255)</w:t>
+            <w:r>
+              <w:rPr>
+                <w:lang w:eastAsia="es-MX"/>
+              </w:rPr>
+              <w:t>String (255)</w:t>
             </w:r>
           </w:p>
         </w:tc>
@@ -1232,19 +1207,11 @@
                 <w:lang w:eastAsia="es-MX"/>
               </w:rPr>
             </w:pPr>
-            <w:proofErr w:type="spellStart"/>
-            <w:r>
-              <w:rPr>
-                <w:lang w:eastAsia="es-MX"/>
-              </w:rPr>
-              <w:t>String</w:t>
-            </w:r>
-            <w:proofErr w:type="spellEnd"/>
-            <w:r>
-              <w:rPr>
-                <w:lang w:eastAsia="es-MX"/>
-              </w:rPr>
-              <w:t xml:space="preserve"> (255)</w:t>
+            <w:r>
+              <w:rPr>
+                <w:lang w:eastAsia="es-MX"/>
+              </w:rPr>
+              <w:t>String (255)</w:t>
             </w:r>
           </w:p>
         </w:tc>
@@ -1262,13 +1229,7 @@
               <w:rPr>
                 <w:lang w:eastAsia="es-MX"/>
               </w:rPr>
-              <w:t>Nombre</w:t>
-            </w:r>
-            <w:r>
-              <w:rPr>
-                <w:lang w:eastAsia="es-MX"/>
-              </w:rPr>
-              <w:t xml:space="preserve"> de registro de usuario</w:t>
+              <w:t>Nombre de registro de usuario</w:t>
             </w:r>
           </w:p>
         </w:tc>
@@ -1302,19 +1263,11 @@
                 <w:lang w:eastAsia="es-MX"/>
               </w:rPr>
             </w:pPr>
-            <w:proofErr w:type="spellStart"/>
-            <w:r>
-              <w:rPr>
-                <w:lang w:eastAsia="es-MX"/>
-              </w:rPr>
-              <w:t>String</w:t>
-            </w:r>
-            <w:proofErr w:type="spellEnd"/>
-            <w:r>
-              <w:rPr>
-                <w:lang w:eastAsia="es-MX"/>
-              </w:rPr>
-              <w:t xml:space="preserve"> (255)</w:t>
+            <w:r>
+              <w:rPr>
+                <w:lang w:eastAsia="es-MX"/>
+              </w:rPr>
+              <w:t>String (255)</w:t>
             </w:r>
           </w:p>
         </w:tc>
@@ -1332,13 +1285,7 @@
               <w:rPr>
                 <w:lang w:eastAsia="es-MX"/>
               </w:rPr>
-              <w:t>Apellidos</w:t>
-            </w:r>
-            <w:r>
-              <w:rPr>
-                <w:lang w:eastAsia="es-MX"/>
-              </w:rPr>
-              <w:t xml:space="preserve"> de registro de usuario</w:t>
+              <w:t>Apellidos de registro de usuario</w:t>
             </w:r>
           </w:p>
         </w:tc>
@@ -1372,7 +1319,6 @@
                 <w:lang w:eastAsia="es-MX"/>
               </w:rPr>
             </w:pPr>
-            <w:proofErr w:type="spellStart"/>
             <w:r>
               <w:rPr>
                 <w:lang w:eastAsia="es-MX"/>
@@ -1385,7 +1331,6 @@
               </w:rPr>
               <w:t>String</w:t>
             </w:r>
-            <w:proofErr w:type="spellEnd"/>
           </w:p>
         </w:tc>
         <w:tc>
@@ -1436,19 +1381,11 @@
                 <w:lang w:eastAsia="es-MX"/>
               </w:rPr>
             </w:pPr>
-            <w:proofErr w:type="spellStart"/>
-            <w:r>
-              <w:rPr>
-                <w:lang w:eastAsia="es-MX"/>
-              </w:rPr>
-              <w:t>String</w:t>
-            </w:r>
-            <w:proofErr w:type="spellEnd"/>
-            <w:r>
-              <w:rPr>
-                <w:lang w:eastAsia="es-MX"/>
-              </w:rPr>
-              <w:t xml:space="preserve"> (255)</w:t>
+            <w:r>
+              <w:rPr>
+                <w:lang w:eastAsia="es-MX"/>
+              </w:rPr>
+              <w:t>String (255)</w:t>
             </w:r>
           </w:p>
         </w:tc>
@@ -1466,13 +1403,7 @@
               <w:rPr>
                 <w:lang w:eastAsia="es-MX"/>
               </w:rPr>
-              <w:t>Correo electrónico</w:t>
-            </w:r>
-            <w:r>
-              <w:rPr>
-                <w:lang w:eastAsia="es-MX"/>
-              </w:rPr>
-              <w:t xml:space="preserve"> de registro de usuario</w:t>
+              <w:t>Correo electrónico de registro de usuario</w:t>
             </w:r>
           </w:p>
         </w:tc>
@@ -1506,19 +1437,11 @@
                 <w:lang w:eastAsia="es-MX"/>
               </w:rPr>
             </w:pPr>
-            <w:proofErr w:type="spellStart"/>
-            <w:r>
-              <w:rPr>
-                <w:lang w:eastAsia="es-MX"/>
-              </w:rPr>
-              <w:t>String</w:t>
-            </w:r>
-            <w:proofErr w:type="spellEnd"/>
-            <w:r>
-              <w:rPr>
-                <w:lang w:eastAsia="es-MX"/>
-              </w:rPr>
-              <w:t xml:space="preserve"> (255)</w:t>
+            <w:r>
+              <w:rPr>
+                <w:lang w:eastAsia="es-MX"/>
+              </w:rPr>
+              <w:t>String (255)</w:t>
             </w:r>
           </w:p>
         </w:tc>
@@ -1552,14 +1475,12 @@
                 <w:lang w:eastAsia="es-MX"/>
               </w:rPr>
             </w:pPr>
-            <w:proofErr w:type="spellStart"/>
             <w:r>
               <w:rPr>
                 <w:lang w:eastAsia="es-MX"/>
               </w:rPr>
               <w:t>createdAt</w:t>
             </w:r>
-            <w:proofErr w:type="spellEnd"/>
           </w:p>
         </w:tc>
         <w:tc>
@@ -1610,14 +1531,12 @@
                 <w:lang w:eastAsia="es-MX"/>
               </w:rPr>
             </w:pPr>
-            <w:proofErr w:type="spellStart"/>
             <w:r>
               <w:rPr>
                 <w:lang w:eastAsia="es-MX"/>
               </w:rPr>
               <w:t>updatedAt</w:t>
             </w:r>
-            <w:proofErr w:type="spellEnd"/>
           </w:p>
         </w:tc>
         <w:tc>
@@ -1652,13 +1571,7 @@
               <w:rPr>
                 <w:lang w:eastAsia="es-MX"/>
               </w:rPr>
-              <w:t xml:space="preserve">Registro de tiempo donde el registro fue </w:t>
-            </w:r>
-            <w:r>
-              <w:rPr>
-                <w:lang w:eastAsia="es-MX"/>
-              </w:rPr>
-              <w:t>modificado</w:t>
+              <w:t>Registro de tiempo donde el registro fue modificado</w:t>
             </w:r>
           </w:p>
         </w:tc>
@@ -1719,39 +1632,11 @@
                 <w:lang w:eastAsia="es-MX"/>
               </w:rPr>
             </w:pPr>
-            <w:proofErr w:type="spellStart"/>
-            <w:r>
-              <w:rPr>
-                <w:lang w:eastAsia="es-MX"/>
-              </w:rPr>
-              <w:t>Integer</w:t>
-            </w:r>
-            <w:proofErr w:type="spellEnd"/>
-            <w:r>
-              <w:rPr>
-                <w:lang w:eastAsia="es-MX"/>
-              </w:rPr>
-              <w:t xml:space="preserve"> (4)</w:t>
-            </w:r>
-            <w:r>
-              <w:rPr>
-                <w:lang w:eastAsia="es-MX"/>
-              </w:rPr>
-              <w:t xml:space="preserve"> </w:t>
-            </w:r>
-            <w:proofErr w:type="spellStart"/>
-            <w:r>
-              <w:rPr>
-                <w:lang w:eastAsia="es-MX"/>
-              </w:rPr>
-              <w:t>Primary</w:t>
-            </w:r>
-            <w:proofErr w:type="spellEnd"/>
-            <w:r>
-              <w:rPr>
-                <w:lang w:eastAsia="es-MX"/>
-              </w:rPr>
-              <w:t>-Key</w:t>
+            <w:r>
+              <w:rPr>
+                <w:lang w:eastAsia="es-MX"/>
+              </w:rPr>
+              <w:t>Integer (4) Primary-Key</w:t>
             </w:r>
           </w:p>
         </w:tc>
@@ -1769,13 +1654,7 @@
               <w:rPr>
                 <w:lang w:eastAsia="es-MX"/>
               </w:rPr>
-              <w:t>Identificador del</w:t>
-            </w:r>
-            <w:r>
-              <w:rPr>
-                <w:lang w:eastAsia="es-MX"/>
-              </w:rPr>
-              <w:t xml:space="preserve"> evento</w:t>
+              <w:t>Identificador del evento</w:t>
             </w:r>
           </w:p>
         </w:tc>
@@ -1795,6 +1674,7 @@
               <w:rPr>
                 <w:lang w:eastAsia="es-MX"/>
               </w:rPr>
+              <w:lastRenderedPageBreak/>
               <w:t>nombre</w:t>
             </w:r>
           </w:p>
@@ -1809,19 +1689,11 @@
                 <w:lang w:eastAsia="es-MX"/>
               </w:rPr>
             </w:pPr>
-            <w:proofErr w:type="spellStart"/>
-            <w:r>
-              <w:rPr>
-                <w:lang w:eastAsia="es-MX"/>
-              </w:rPr>
-              <w:t>String</w:t>
-            </w:r>
-            <w:proofErr w:type="spellEnd"/>
-            <w:r>
-              <w:rPr>
-                <w:lang w:eastAsia="es-MX"/>
-              </w:rPr>
-              <w:t xml:space="preserve"> (255)</w:t>
+            <w:r>
+              <w:rPr>
+                <w:lang w:eastAsia="es-MX"/>
+              </w:rPr>
+              <w:t>String (255)</w:t>
             </w:r>
           </w:p>
         </w:tc>
@@ -1879,19 +1751,11 @@
                 <w:lang w:eastAsia="es-MX"/>
               </w:rPr>
             </w:pPr>
-            <w:proofErr w:type="spellStart"/>
-            <w:r>
-              <w:rPr>
-                <w:lang w:eastAsia="es-MX"/>
-              </w:rPr>
-              <w:t>String</w:t>
-            </w:r>
-            <w:proofErr w:type="spellEnd"/>
-            <w:r>
-              <w:rPr>
-                <w:lang w:eastAsia="es-MX"/>
-              </w:rPr>
-              <w:t xml:space="preserve"> (255)</w:t>
+            <w:r>
+              <w:rPr>
+                <w:lang w:eastAsia="es-MX"/>
+              </w:rPr>
+              <w:t>String (255)</w:t>
             </w:r>
           </w:p>
         </w:tc>
@@ -1929,7 +1793,6 @@
               <w:rPr>
                 <w:lang w:eastAsia="es-MX"/>
               </w:rPr>
-              <w:lastRenderedPageBreak/>
               <w:t>invitados</w:t>
             </w:r>
           </w:p>
@@ -1944,19 +1807,11 @@
                 <w:lang w:eastAsia="es-MX"/>
               </w:rPr>
             </w:pPr>
-            <w:proofErr w:type="spellStart"/>
-            <w:r>
-              <w:rPr>
-                <w:lang w:eastAsia="es-MX"/>
-              </w:rPr>
-              <w:t>String</w:t>
-            </w:r>
-            <w:proofErr w:type="spellEnd"/>
-            <w:r>
-              <w:rPr>
-                <w:lang w:eastAsia="es-MX"/>
-              </w:rPr>
-              <w:t xml:space="preserve"> (255)</w:t>
+            <w:r>
+              <w:rPr>
+                <w:lang w:eastAsia="es-MX"/>
+              </w:rPr>
+              <w:t>String (255)</w:t>
             </w:r>
           </w:p>
         </w:tc>
@@ -2008,19 +1863,11 @@
                 <w:lang w:eastAsia="es-MX"/>
               </w:rPr>
             </w:pPr>
-            <w:proofErr w:type="spellStart"/>
-            <w:r>
-              <w:rPr>
-                <w:lang w:eastAsia="es-MX"/>
-              </w:rPr>
-              <w:t>String</w:t>
-            </w:r>
-            <w:proofErr w:type="spellEnd"/>
-            <w:r>
-              <w:rPr>
-                <w:lang w:eastAsia="es-MX"/>
-              </w:rPr>
-              <w:t xml:space="preserve"> (255)</w:t>
+            <w:r>
+              <w:rPr>
+                <w:lang w:eastAsia="es-MX"/>
+              </w:rPr>
+              <w:t>String (255)</w:t>
             </w:r>
           </w:p>
         </w:tc>
@@ -2072,19 +1919,11 @@
                 <w:lang w:eastAsia="es-MX"/>
               </w:rPr>
             </w:pPr>
-            <w:proofErr w:type="spellStart"/>
-            <w:r>
-              <w:rPr>
-                <w:lang w:eastAsia="es-MX"/>
-              </w:rPr>
-              <w:t>String</w:t>
-            </w:r>
-            <w:proofErr w:type="spellEnd"/>
-            <w:r>
-              <w:rPr>
-                <w:lang w:eastAsia="es-MX"/>
-              </w:rPr>
-              <w:t xml:space="preserve"> (255)</w:t>
+            <w:r>
+              <w:rPr>
+                <w:lang w:eastAsia="es-MX"/>
+              </w:rPr>
+              <w:t>String (255)</w:t>
             </w:r>
           </w:p>
         </w:tc>
@@ -2102,25 +1941,7 @@
               <w:rPr>
                 <w:lang w:eastAsia="es-MX"/>
               </w:rPr>
-              <w:t>Hora</w:t>
-            </w:r>
-            <w:r>
-              <w:rPr>
-                <w:lang w:eastAsia="es-MX"/>
-              </w:rPr>
-              <w:t xml:space="preserve"> de </w:t>
-            </w:r>
-            <w:r>
-              <w:rPr>
-                <w:lang w:eastAsia="es-MX"/>
-              </w:rPr>
-              <w:t>realización</w:t>
-            </w:r>
-            <w:r>
-              <w:rPr>
-                <w:lang w:eastAsia="es-MX"/>
-              </w:rPr>
-              <w:t xml:space="preserve"> del evento</w:t>
+              <w:t>Hora de realización del evento</w:t>
             </w:r>
           </w:p>
         </w:tc>
@@ -2154,7 +1975,6 @@
                 <w:lang w:eastAsia="es-MX"/>
               </w:rPr>
             </w:pPr>
-            <w:proofErr w:type="spellStart"/>
             <w:r>
               <w:rPr>
                 <w:lang w:eastAsia="es-MX"/>
@@ -2167,7 +1987,6 @@
               </w:rPr>
               <w:t>String</w:t>
             </w:r>
-            <w:proofErr w:type="spellEnd"/>
           </w:p>
         </w:tc>
         <w:tc>
@@ -2230,19 +2049,11 @@
                 <w:lang w:eastAsia="es-MX"/>
               </w:rPr>
             </w:pPr>
-            <w:proofErr w:type="spellStart"/>
-            <w:r>
-              <w:rPr>
-                <w:lang w:eastAsia="es-MX"/>
-              </w:rPr>
-              <w:t>String</w:t>
-            </w:r>
-            <w:proofErr w:type="spellEnd"/>
-            <w:r>
-              <w:rPr>
-                <w:lang w:eastAsia="es-MX"/>
-              </w:rPr>
-              <w:t xml:space="preserve"> (255)</w:t>
+            <w:r>
+              <w:rPr>
+                <w:lang w:eastAsia="es-MX"/>
+              </w:rPr>
+              <w:t>String (255)</w:t>
             </w:r>
           </w:p>
         </w:tc>
@@ -2300,14 +2111,12 @@
                 <w:lang w:eastAsia="es-MX"/>
               </w:rPr>
             </w:pPr>
-            <w:proofErr w:type="spellStart"/>
             <w:r>
               <w:rPr>
                 <w:lang w:eastAsia="es-MX"/>
               </w:rPr>
               <w:t>Boolean</w:t>
             </w:r>
-            <w:proofErr w:type="spellEnd"/>
           </w:p>
         </w:tc>
         <w:tc>
@@ -2340,14 +2149,12 @@
                 <w:lang w:eastAsia="es-MX"/>
               </w:rPr>
             </w:pPr>
-            <w:proofErr w:type="spellStart"/>
             <w:r>
               <w:rPr>
                 <w:lang w:eastAsia="es-MX"/>
               </w:rPr>
               <w:t>createdAt</w:t>
             </w:r>
-            <w:proofErr w:type="spellEnd"/>
           </w:p>
         </w:tc>
         <w:tc>
@@ -2398,14 +2205,12 @@
                 <w:lang w:eastAsia="es-MX"/>
               </w:rPr>
             </w:pPr>
-            <w:proofErr w:type="spellStart"/>
             <w:r>
               <w:rPr>
                 <w:lang w:eastAsia="es-MX"/>
               </w:rPr>
               <w:t>updatedAt</w:t>
             </w:r>
-            <w:proofErr w:type="spellEnd"/>
           </w:p>
         </w:tc>
         <w:tc>
@@ -2461,7 +2266,6 @@
                 <w:lang w:eastAsia="es-MX"/>
               </w:rPr>
             </w:pPr>
-            <w:proofErr w:type="spellStart"/>
             <w:r>
               <w:rPr>
                 <w:b/>
@@ -2470,7 +2274,6 @@
               </w:rPr>
               <w:t>Usuario_Eventos</w:t>
             </w:r>
-            <w:proofErr w:type="spellEnd"/>
           </w:p>
         </w:tc>
       </w:tr>
@@ -2503,39 +2306,11 @@
                 <w:lang w:eastAsia="es-MX"/>
               </w:rPr>
             </w:pPr>
-            <w:proofErr w:type="spellStart"/>
-            <w:r>
-              <w:rPr>
-                <w:lang w:eastAsia="es-MX"/>
-              </w:rPr>
-              <w:t>Integer</w:t>
-            </w:r>
-            <w:proofErr w:type="spellEnd"/>
-            <w:r>
-              <w:rPr>
-                <w:lang w:eastAsia="es-MX"/>
-              </w:rPr>
-              <w:t xml:space="preserve"> (4)</w:t>
-            </w:r>
-            <w:r>
-              <w:rPr>
-                <w:lang w:eastAsia="es-MX"/>
-              </w:rPr>
-              <w:t xml:space="preserve"> </w:t>
-            </w:r>
-            <w:proofErr w:type="spellStart"/>
-            <w:r>
-              <w:rPr>
-                <w:lang w:eastAsia="es-MX"/>
-              </w:rPr>
-              <w:t>Primary</w:t>
-            </w:r>
-            <w:proofErr w:type="spellEnd"/>
-            <w:r>
-              <w:rPr>
-                <w:lang w:eastAsia="es-MX"/>
-              </w:rPr>
-              <w:t>-Key</w:t>
+            <w:r>
+              <w:rPr>
+                <w:lang w:eastAsia="es-MX"/>
+              </w:rPr>
+              <w:t>Integer (4) Primary-Key</w:t>
             </w:r>
           </w:p>
         </w:tc>
@@ -2569,14 +2344,12 @@
                 <w:lang w:eastAsia="es-MX"/>
               </w:rPr>
             </w:pPr>
-            <w:proofErr w:type="spellStart"/>
             <w:r>
               <w:rPr>
                 <w:lang w:eastAsia="es-MX"/>
               </w:rPr>
               <w:t>usuarioid</w:t>
             </w:r>
-            <w:proofErr w:type="spellEnd"/>
           </w:p>
         </w:tc>
         <w:tc>
@@ -2589,39 +2362,11 @@
                 <w:lang w:eastAsia="es-MX"/>
               </w:rPr>
             </w:pPr>
-            <w:proofErr w:type="spellStart"/>
-            <w:r>
-              <w:rPr>
-                <w:lang w:eastAsia="es-MX"/>
-              </w:rPr>
-              <w:t>Integer</w:t>
-            </w:r>
-            <w:proofErr w:type="spellEnd"/>
-            <w:r>
-              <w:rPr>
-                <w:lang w:eastAsia="es-MX"/>
-              </w:rPr>
-              <w:t xml:space="preserve"> (4)</w:t>
-            </w:r>
-            <w:r>
-              <w:rPr>
-                <w:lang w:eastAsia="es-MX"/>
-              </w:rPr>
-              <w:t xml:space="preserve"> </w:t>
-            </w:r>
-            <w:proofErr w:type="spellStart"/>
-            <w:r>
-              <w:rPr>
-                <w:lang w:eastAsia="es-MX"/>
-              </w:rPr>
-              <w:t>Foreing</w:t>
-            </w:r>
-            <w:proofErr w:type="spellEnd"/>
-            <w:r>
-              <w:rPr>
-                <w:lang w:eastAsia="es-MX"/>
-              </w:rPr>
-              <w:t>-Key</w:t>
+            <w:r>
+              <w:rPr>
+                <w:lang w:eastAsia="es-MX"/>
+              </w:rPr>
+              <w:t>Integer (4) Foreing-Key</w:t>
             </w:r>
           </w:p>
         </w:tc>
@@ -2655,14 +2400,12 @@
                 <w:lang w:eastAsia="es-MX"/>
               </w:rPr>
             </w:pPr>
-            <w:proofErr w:type="spellStart"/>
             <w:r>
               <w:rPr>
                 <w:lang w:eastAsia="es-MX"/>
               </w:rPr>
               <w:t>eventoid</w:t>
             </w:r>
-            <w:proofErr w:type="spellEnd"/>
           </w:p>
         </w:tc>
         <w:tc>
@@ -2675,39 +2418,11 @@
                 <w:lang w:eastAsia="es-MX"/>
               </w:rPr>
             </w:pPr>
-            <w:proofErr w:type="spellStart"/>
-            <w:r>
-              <w:rPr>
-                <w:lang w:eastAsia="es-MX"/>
-              </w:rPr>
-              <w:t>Integer</w:t>
-            </w:r>
-            <w:proofErr w:type="spellEnd"/>
-            <w:r>
-              <w:rPr>
-                <w:lang w:eastAsia="es-MX"/>
-              </w:rPr>
-              <w:t xml:space="preserve"> (4)</w:t>
-            </w:r>
-            <w:r>
-              <w:rPr>
-                <w:lang w:eastAsia="es-MX"/>
-              </w:rPr>
-              <w:t xml:space="preserve"> </w:t>
-            </w:r>
-            <w:proofErr w:type="spellStart"/>
-            <w:r>
-              <w:rPr>
-                <w:lang w:eastAsia="es-MX"/>
-              </w:rPr>
-              <w:t>Foreing</w:t>
-            </w:r>
-            <w:proofErr w:type="spellEnd"/>
-            <w:r>
-              <w:rPr>
-                <w:lang w:eastAsia="es-MX"/>
-              </w:rPr>
-              <w:t>-Key</w:t>
+            <w:r>
+              <w:rPr>
+                <w:lang w:eastAsia="es-MX"/>
+              </w:rPr>
+              <w:t>Integer (4) Foreing-Key</w:t>
             </w:r>
           </w:p>
         </w:tc>
@@ -2741,14 +2456,12 @@
                 <w:lang w:eastAsia="es-MX"/>
               </w:rPr>
             </w:pPr>
-            <w:proofErr w:type="spellStart"/>
             <w:r>
               <w:rPr>
                 <w:lang w:eastAsia="es-MX"/>
               </w:rPr>
               <w:t>createdAt</w:t>
             </w:r>
-            <w:proofErr w:type="spellEnd"/>
           </w:p>
         </w:tc>
         <w:tc>
@@ -2799,14 +2512,12 @@
                 <w:lang w:eastAsia="es-MX"/>
               </w:rPr>
             </w:pPr>
-            <w:proofErr w:type="spellStart"/>
             <w:r>
               <w:rPr>
                 <w:lang w:eastAsia="es-MX"/>
               </w:rPr>
               <w:t>updatedAt</w:t>
             </w:r>
-            <w:proofErr w:type="spellEnd"/>
           </w:p>
         </w:tc>
         <w:tc>
@@ -2862,7 +2573,6 @@
                 <w:lang w:eastAsia="es-MX"/>
               </w:rPr>
             </w:pPr>
-            <w:proofErr w:type="spellStart"/>
             <w:r>
               <w:rPr>
                 <w:b/>
@@ -2871,7 +2581,6 @@
               </w:rPr>
               <w:t>SequelizeMeta</w:t>
             </w:r>
-            <w:proofErr w:type="spellEnd"/>
           </w:p>
         </w:tc>
       </w:tr>
@@ -2886,14 +2595,12 @@
                 <w:lang w:eastAsia="es-MX"/>
               </w:rPr>
             </w:pPr>
-            <w:proofErr w:type="spellStart"/>
             <w:r>
               <w:rPr>
                 <w:lang w:eastAsia="es-MX"/>
               </w:rPr>
               <w:t>name</w:t>
             </w:r>
-            <w:proofErr w:type="spellEnd"/>
           </w:p>
         </w:tc>
         <w:tc>
@@ -2906,19 +2613,11 @@
                 <w:lang w:eastAsia="es-MX"/>
               </w:rPr>
             </w:pPr>
-            <w:proofErr w:type="spellStart"/>
-            <w:r>
-              <w:rPr>
-                <w:lang w:eastAsia="es-MX"/>
-              </w:rPr>
-              <w:t>String</w:t>
-            </w:r>
-            <w:proofErr w:type="spellEnd"/>
-            <w:r>
-              <w:rPr>
-                <w:lang w:eastAsia="es-MX"/>
-              </w:rPr>
-              <w:t xml:space="preserve"> (255)</w:t>
+            <w:r>
+              <w:rPr>
+                <w:lang w:eastAsia="es-MX"/>
+              </w:rPr>
+              <w:t>String (255)</w:t>
             </w:r>
           </w:p>
         </w:tc>
@@ -2938,41 +2637,17 @@
               </w:rPr>
               <w:t xml:space="preserve">Nombre de la instancia </w:t>
             </w:r>
-            <w:proofErr w:type="spellStart"/>
             <w:r>
               <w:rPr>
                 <w:lang w:eastAsia="es-MX"/>
               </w:rPr>
               <w:t>M</w:t>
             </w:r>
-            <w:bookmarkStart w:id="0" w:name="_GoBack"/>
-            <w:bookmarkEnd w:id="0"/>
-            <w:r>
-              <w:rPr>
-                <w:lang w:eastAsia="es-MX"/>
-              </w:rPr>
-              <w:t>igrate</w:t>
-            </w:r>
-            <w:proofErr w:type="spellEnd"/>
-            <w:r>
-              <w:rPr>
-                <w:lang w:eastAsia="es-MX"/>
-              </w:rPr>
-              <w:t xml:space="preserve"> de </w:t>
-            </w:r>
-            <w:proofErr w:type="spellStart"/>
-            <w:r>
-              <w:rPr>
-                <w:lang w:eastAsia="es-MX"/>
-              </w:rPr>
-              <w:t>Sequelize</w:t>
-            </w:r>
-            <w:proofErr w:type="spellEnd"/>
-            <w:r>
-              <w:rPr>
-                <w:lang w:eastAsia="es-MX"/>
-              </w:rPr>
-              <w:t xml:space="preserve"> hacia la base de datos</w:t>
+            <w:r>
+              <w:rPr>
+                <w:lang w:eastAsia="es-MX"/>
+              </w:rPr>
+              <w:t>igrate de Sequelize hacia la base de datos</w:t>
             </w:r>
           </w:p>
         </w:tc>
@@ -4024,7 +3699,7 @@
       </w:pPr>
     </w:pPrDefault>
   </w:docDefaults>
-  <w:latentStyles w:defLockedState="0" w:defUIPriority="99" w:defSemiHidden="0" w:defUnhideWhenUsed="0" w:defQFormat="0" w:count="377">
+  <w:latentStyles w:defLockedState="0" w:defUIPriority="99" w:defSemiHidden="0" w:defUnhideWhenUsed="0" w:defQFormat="0" w:count="376">
     <w:lsdException w:name="Normal" w:uiPriority="0" w:qFormat="1"/>
     <w:lsdException w:name="heading 1" w:uiPriority="9" w:qFormat="1"/>
     <w:lsdException w:name="heading 2" w:semiHidden="1" w:uiPriority="9" w:unhideWhenUsed="1" w:qFormat="1"/>
@@ -4401,7 +4076,6 @@
     <w:lsdException w:name="Hashtag" w:semiHidden="1" w:unhideWhenUsed="1"/>
     <w:lsdException w:name="Unresolved Mention" w:semiHidden="1" w:unhideWhenUsed="1"/>
     <w:lsdException w:name="Smart Link" w:semiHidden="1" w:unhideWhenUsed="1"/>
-    <w:lsdException w:name="Smart Link Error" w:semiHidden="1" w:unhideWhenUsed="1"/>
   </w:latentStyles>
   <w:style w:type="paragraph" w:default="1" w:styleId="Normal">
     <w:name w:val="Normal"/>

</xml_diff>

<commit_message>
Arreglo base de datos, casillas de requerimientos
</commit_message>
<xml_diff>
--- a/Análisis/Base de Datos.docx
+++ b/Análisis/Base de Datos.docx
@@ -939,14 +939,6 @@
           <w:lang w:eastAsia="es-MX"/>
         </w:rPr>
       </w:pPr>
-      <w:r>
-        <w:rPr>
-          <w:lang w:eastAsia="es-MX"/>
-        </w:rPr>
-        <w:t>Cambialo aldo</w:t>
-      </w:r>
-      <w:bookmarkStart w:id="0" w:name="_GoBack"/>
-      <w:bookmarkEnd w:id="0"/>
     </w:p>
     <w:tbl>
       <w:tblPr>
@@ -1155,7 +1147,19 @@
               <w:rPr>
                 <w:lang w:eastAsia="es-MX"/>
               </w:rPr>
-              <w:t>String (255)</w:t>
+              <w:t>String (</w:t>
+            </w:r>
+            <w:r>
+              <w:rPr>
+                <w:lang w:eastAsia="es-MX"/>
+              </w:rPr>
+              <w:t>100</w:t>
+            </w:r>
+            <w:r>
+              <w:rPr>
+                <w:lang w:eastAsia="es-MX"/>
+              </w:rPr>
+              <w:t>)</w:t>
             </w:r>
           </w:p>
         </w:tc>
@@ -1211,7 +1215,19 @@
               <w:rPr>
                 <w:lang w:eastAsia="es-MX"/>
               </w:rPr>
-              <w:t>String (255)</w:t>
+              <w:t>String (</w:t>
+            </w:r>
+            <w:r>
+              <w:rPr>
+                <w:lang w:eastAsia="es-MX"/>
+              </w:rPr>
+              <w:t>50</w:t>
+            </w:r>
+            <w:r>
+              <w:rPr>
+                <w:lang w:eastAsia="es-MX"/>
+              </w:rPr>
+              <w:t>)</w:t>
             </w:r>
           </w:p>
         </w:tc>
@@ -1267,7 +1283,19 @@
               <w:rPr>
                 <w:lang w:eastAsia="es-MX"/>
               </w:rPr>
-              <w:t>String (255)</w:t>
+              <w:t>String (</w:t>
+            </w:r>
+            <w:r>
+              <w:rPr>
+                <w:lang w:eastAsia="es-MX"/>
+              </w:rPr>
+              <w:t>50</w:t>
+            </w:r>
+            <w:r>
+              <w:rPr>
+                <w:lang w:eastAsia="es-MX"/>
+              </w:rPr>
+              <w:t>)</w:t>
             </w:r>
           </w:p>
         </w:tc>
@@ -1385,7 +1413,19 @@
               <w:rPr>
                 <w:lang w:eastAsia="es-MX"/>
               </w:rPr>
-              <w:t>String (255)</w:t>
+              <w:t>String (</w:t>
+            </w:r>
+            <w:r>
+              <w:rPr>
+                <w:lang w:eastAsia="es-MX"/>
+              </w:rPr>
+              <w:t>100</w:t>
+            </w:r>
+            <w:r>
+              <w:rPr>
+                <w:lang w:eastAsia="es-MX"/>
+              </w:rPr>
+              <w:t>)</w:t>
             </w:r>
           </w:p>
         </w:tc>
@@ -1441,7 +1481,19 @@
               <w:rPr>
                 <w:lang w:eastAsia="es-MX"/>
               </w:rPr>
-              <w:t>String (255)</w:t>
+              <w:t>String (</w:t>
+            </w:r>
+            <w:r>
+              <w:rPr>
+                <w:lang w:eastAsia="es-MX"/>
+              </w:rPr>
+              <w:t>20</w:t>
+            </w:r>
+            <w:r>
+              <w:rPr>
+                <w:lang w:eastAsia="es-MX"/>
+              </w:rPr>
+              <w:t>)</w:t>
             </w:r>
           </w:p>
         </w:tc>
@@ -1693,7 +1745,19 @@
               <w:rPr>
                 <w:lang w:eastAsia="es-MX"/>
               </w:rPr>
-              <w:t>String (255)</w:t>
+              <w:t>String (</w:t>
+            </w:r>
+            <w:r>
+              <w:rPr>
+                <w:lang w:eastAsia="es-MX"/>
+              </w:rPr>
+              <w:t>100</w:t>
+            </w:r>
+            <w:r>
+              <w:rPr>
+                <w:lang w:eastAsia="es-MX"/>
+              </w:rPr>
+              <w:t>)</w:t>
             </w:r>
           </w:p>
         </w:tc>
@@ -1867,7 +1931,7 @@
               <w:rPr>
                 <w:lang w:eastAsia="es-MX"/>
               </w:rPr>
-              <w:t>String (255)</w:t>
+              <w:t>Time</w:t>
             </w:r>
           </w:p>
         </w:tc>
@@ -1923,7 +1987,7 @@
               <w:rPr>
                 <w:lang w:eastAsia="es-MX"/>
               </w:rPr>
-              <w:t>String (255)</w:t>
+              <w:t>Time</w:t>
             </w:r>
           </w:p>
         </w:tc>
@@ -2053,8 +2117,10 @@
               <w:rPr>
                 <w:lang w:eastAsia="es-MX"/>
               </w:rPr>
-              <w:t>String (255)</w:t>
-            </w:r>
+              <w:t>Text</w:t>
+            </w:r>
+            <w:bookmarkStart w:id="0" w:name="_GoBack"/>
+            <w:bookmarkEnd w:id="0"/>
           </w:p>
         </w:tc>
         <w:tc>
@@ -3699,7 +3765,7 @@
       </w:pPr>
     </w:pPrDefault>
   </w:docDefaults>
-  <w:latentStyles w:defLockedState="0" w:defUIPriority="99" w:defSemiHidden="0" w:defUnhideWhenUsed="0" w:defQFormat="0" w:count="376">
+  <w:latentStyles w:defLockedState="0" w:defUIPriority="99" w:defSemiHidden="0" w:defUnhideWhenUsed="0" w:defQFormat="0" w:count="377">
     <w:lsdException w:name="Normal" w:uiPriority="0" w:qFormat="1"/>
     <w:lsdException w:name="heading 1" w:uiPriority="9" w:qFormat="1"/>
     <w:lsdException w:name="heading 2" w:semiHidden="1" w:uiPriority="9" w:unhideWhenUsed="1" w:qFormat="1"/>
@@ -3805,7 +3871,6 @@
     <w:lsdException w:name="HTML Sample" w:semiHidden="1" w:unhideWhenUsed="1"/>
     <w:lsdException w:name="HTML Typewriter" w:semiHidden="1" w:unhideWhenUsed="1"/>
     <w:lsdException w:name="HTML Variable" w:semiHidden="1" w:unhideWhenUsed="1"/>
-    <w:lsdException w:name="Normal Table" w:semiHidden="1" w:unhideWhenUsed="1"/>
     <w:lsdException w:name="annotation subject" w:semiHidden="1" w:unhideWhenUsed="1"/>
     <w:lsdException w:name="No List" w:semiHidden="1" w:unhideWhenUsed="1"/>
     <w:lsdException w:name="Outline List 1" w:semiHidden="1" w:unhideWhenUsed="1"/>
@@ -3852,10 +3917,8 @@
     <w:lsdException w:name="Table Subtle 2" w:semiHidden="1" w:unhideWhenUsed="1"/>
     <w:lsdException w:name="Table Web 1" w:semiHidden="1" w:unhideWhenUsed="1"/>
     <w:lsdException w:name="Table Web 2" w:semiHidden="1" w:unhideWhenUsed="1"/>
-    <w:lsdException w:name="Table Web 3" w:semiHidden="1" w:unhideWhenUsed="1"/>
     <w:lsdException w:name="Balloon Text" w:semiHidden="1" w:unhideWhenUsed="1"/>
     <w:lsdException w:name="Table Grid" w:uiPriority="39"/>
-    <w:lsdException w:name="Table Theme" w:semiHidden="1" w:unhideWhenUsed="1"/>
     <w:lsdException w:name="Placeholder Text" w:semiHidden="1"/>
     <w:lsdException w:name="No Spacing" w:uiPriority="1" w:qFormat="1"/>
     <w:lsdException w:name="Light Shading" w:uiPriority="60"/>
@@ -4076,6 +4139,7 @@
     <w:lsdException w:name="Hashtag" w:semiHidden="1" w:unhideWhenUsed="1"/>
     <w:lsdException w:name="Unresolved Mention" w:semiHidden="1" w:unhideWhenUsed="1"/>
     <w:lsdException w:name="Smart Link" w:semiHidden="1" w:unhideWhenUsed="1"/>
+    <w:lsdException w:name="Smart Link Error" w:semiHidden="1" w:unhideWhenUsed="1"/>
   </w:latentStyles>
   <w:style w:type="paragraph" w:default="1" w:styleId="Normal">
     <w:name w:val="Normal"/>

</xml_diff>